<commit_message>
Removed the e-mail mailto on the format.
This removes the e-mail mailto links on the docx
format.
</commit_message>
<xml_diff>
--- a/documents/Innovatus_2021_paper_format.docx
+++ b/documents/Innovatus_2021_paper_format.docx
@@ -203,52 +203,38 @@
           <w:szCs w:val="18"/>
         </w:rPr>
       </w:pPr>
-      <w:hyperlink r:id="rId8" w:history="1">
-        <w:r>
-          <w:rPr>
-            <w:rStyle w:val="Hyperlink"/>
-            <w:rFonts w:ascii="Times New Roman" w:eastAsia="Times New Roman" w:hAnsi="Times New Roman" w:cs="Times New Roman"/>
-            <w:color w:val="auto"/>
-            <w:sz w:val="18"/>
-            <w:szCs w:val="18"/>
-            <w:u w:val="none"/>
-          </w:rPr>
-          <w:t>name</w:t>
-        </w:r>
-        <w:r>
-          <w:rPr>
-            <w:rStyle w:val="Hyperlink"/>
-            <w:rFonts w:ascii="Times New Roman" w:eastAsia="Times New Roman" w:hAnsi="Times New Roman" w:cs="Times New Roman"/>
-            <w:color w:val="auto"/>
-            <w:sz w:val="18"/>
-            <w:szCs w:val="18"/>
-            <w:u w:val="none"/>
-          </w:rPr>
-          <w:t>@</w:t>
-        </w:r>
-        <w:r>
-          <w:rPr>
-            <w:rStyle w:val="Hyperlink"/>
-            <w:rFonts w:ascii="Times New Roman" w:eastAsia="Times New Roman" w:hAnsi="Times New Roman" w:cs="Times New Roman"/>
-            <w:color w:val="auto"/>
-            <w:sz w:val="18"/>
-            <w:szCs w:val="18"/>
-            <w:u w:val="none"/>
-          </w:rPr>
-          <w:t>e</w:t>
-        </w:r>
-        <w:r>
-          <w:rPr>
-            <w:rStyle w:val="Hyperlink"/>
-            <w:rFonts w:ascii="Times New Roman" w:eastAsia="Times New Roman" w:hAnsi="Times New Roman" w:cs="Times New Roman"/>
-            <w:color w:val="auto"/>
-            <w:sz w:val="18"/>
-            <w:szCs w:val="18"/>
-            <w:u w:val="none"/>
-          </w:rPr>
-          <w:t>mail.com</w:t>
-        </w:r>
-      </w:hyperlink>
+      <w:r>
+        <w:rPr>
+          <w:rFonts w:ascii="Times New Roman" w:eastAsia="Times New Roman" w:hAnsi="Times New Roman" w:cs="Times New Roman"/>
+          <w:sz w:val="18"/>
+          <w:szCs w:val="18"/>
+        </w:rPr>
+        <w:t>name</w:t>
+      </w:r>
+      <w:r>
+        <w:rPr>
+          <w:rFonts w:ascii="Times New Roman" w:eastAsia="Times New Roman" w:hAnsi="Times New Roman" w:cs="Times New Roman"/>
+          <w:sz w:val="18"/>
+          <w:szCs w:val="18"/>
+        </w:rPr>
+        <w:t>@</w:t>
+      </w:r>
+      <w:r>
+        <w:rPr>
+          <w:rFonts w:ascii="Times New Roman" w:eastAsia="Times New Roman" w:hAnsi="Times New Roman" w:cs="Times New Roman"/>
+          <w:sz w:val="18"/>
+          <w:szCs w:val="18"/>
+        </w:rPr>
+        <w:t>e</w:t>
+      </w:r>
+      <w:r>
+        <w:rPr>
+          <w:rFonts w:ascii="Times New Roman" w:eastAsia="Times New Roman" w:hAnsi="Times New Roman" w:cs="Times New Roman"/>
+          <w:sz w:val="18"/>
+          <w:szCs w:val="18"/>
+        </w:rPr>
+        <w:t>mail.com</w:t>
+      </w:r>
       <w:r>
         <w:rPr>
           <w:rFonts w:ascii="Times New Roman" w:eastAsia="Times New Roman" w:hAnsi="Times New Roman" w:cs="Times New Roman"/>
@@ -257,52 +243,38 @@
         </w:rPr>
         <w:t xml:space="preserve">, </w:t>
       </w:r>
-      <w:hyperlink r:id="rId9" w:history="1">
-        <w:r>
-          <w:rPr>
-            <w:rStyle w:val="Hyperlink"/>
-            <w:rFonts w:ascii="Times New Roman" w:eastAsia="Times New Roman" w:hAnsi="Times New Roman" w:cs="Times New Roman"/>
-            <w:color w:val="auto"/>
-            <w:sz w:val="18"/>
-            <w:szCs w:val="18"/>
-            <w:u w:val="none"/>
-          </w:rPr>
-          <w:t>name2</w:t>
-        </w:r>
-        <w:r>
-          <w:rPr>
-            <w:rStyle w:val="Hyperlink"/>
-            <w:rFonts w:ascii="Times New Roman" w:eastAsia="Times New Roman" w:hAnsi="Times New Roman" w:cs="Times New Roman"/>
-            <w:color w:val="auto"/>
-            <w:sz w:val="18"/>
-            <w:szCs w:val="18"/>
-            <w:u w:val="none"/>
-          </w:rPr>
-          <w:t>@</w:t>
-        </w:r>
-        <w:r>
-          <w:rPr>
-            <w:rStyle w:val="Hyperlink"/>
-            <w:rFonts w:ascii="Times New Roman" w:eastAsia="Times New Roman" w:hAnsi="Times New Roman" w:cs="Times New Roman"/>
-            <w:color w:val="auto"/>
-            <w:sz w:val="18"/>
-            <w:szCs w:val="18"/>
-            <w:u w:val="none"/>
-          </w:rPr>
-          <w:t>e</w:t>
-        </w:r>
-        <w:r>
-          <w:rPr>
-            <w:rStyle w:val="Hyperlink"/>
-            <w:rFonts w:ascii="Times New Roman" w:eastAsia="Times New Roman" w:hAnsi="Times New Roman" w:cs="Times New Roman"/>
-            <w:color w:val="auto"/>
-            <w:sz w:val="18"/>
-            <w:szCs w:val="18"/>
-            <w:u w:val="none"/>
-          </w:rPr>
-          <w:t>mail.com</w:t>
-        </w:r>
-      </w:hyperlink>
+      <w:r>
+        <w:rPr>
+          <w:rFonts w:ascii="Times New Roman" w:eastAsia="Times New Roman" w:hAnsi="Times New Roman" w:cs="Times New Roman"/>
+          <w:sz w:val="18"/>
+          <w:szCs w:val="18"/>
+        </w:rPr>
+        <w:t>name2</w:t>
+      </w:r>
+      <w:r>
+        <w:rPr>
+          <w:rFonts w:ascii="Times New Roman" w:eastAsia="Times New Roman" w:hAnsi="Times New Roman" w:cs="Times New Roman"/>
+          <w:sz w:val="18"/>
+          <w:szCs w:val="18"/>
+        </w:rPr>
+        <w:t>@</w:t>
+      </w:r>
+      <w:r>
+        <w:rPr>
+          <w:rFonts w:ascii="Times New Roman" w:eastAsia="Times New Roman" w:hAnsi="Times New Roman" w:cs="Times New Roman"/>
+          <w:sz w:val="18"/>
+          <w:szCs w:val="18"/>
+        </w:rPr>
+        <w:t>e</w:t>
+      </w:r>
+      <w:r>
+        <w:rPr>
+          <w:rFonts w:ascii="Times New Roman" w:eastAsia="Times New Roman" w:hAnsi="Times New Roman" w:cs="Times New Roman"/>
+          <w:sz w:val="18"/>
+          <w:szCs w:val="18"/>
+        </w:rPr>
+        <w:t>mail.com</w:t>
+      </w:r>
       <w:r>
         <w:rPr>
           <w:rFonts w:ascii="Times New Roman" w:eastAsia="Times New Roman" w:hAnsi="Times New Roman" w:cs="Times New Roman"/>
@@ -311,52 +283,38 @@
         </w:rPr>
         <w:t xml:space="preserve">, </w:t>
       </w:r>
-      <w:hyperlink r:id="rId10" w:history="1">
-        <w:r>
-          <w:rPr>
-            <w:rStyle w:val="Hyperlink"/>
-            <w:rFonts w:ascii="Times New Roman" w:eastAsia="Times New Roman" w:hAnsi="Times New Roman" w:cs="Times New Roman"/>
-            <w:color w:val="auto"/>
-            <w:sz w:val="18"/>
-            <w:szCs w:val="18"/>
-            <w:u w:val="none"/>
-          </w:rPr>
-          <w:t>name3</w:t>
-        </w:r>
-        <w:r>
-          <w:rPr>
-            <w:rStyle w:val="Hyperlink"/>
-            <w:rFonts w:ascii="Times New Roman" w:eastAsia="Times New Roman" w:hAnsi="Times New Roman" w:cs="Times New Roman"/>
-            <w:color w:val="auto"/>
-            <w:sz w:val="18"/>
-            <w:szCs w:val="18"/>
-            <w:u w:val="none"/>
-          </w:rPr>
-          <w:t>@</w:t>
-        </w:r>
-        <w:r>
-          <w:rPr>
-            <w:rStyle w:val="Hyperlink"/>
-            <w:rFonts w:ascii="Times New Roman" w:eastAsia="Times New Roman" w:hAnsi="Times New Roman" w:cs="Times New Roman"/>
-            <w:color w:val="auto"/>
-            <w:sz w:val="18"/>
-            <w:szCs w:val="18"/>
-            <w:u w:val="none"/>
-          </w:rPr>
-          <w:t>e</w:t>
-        </w:r>
-        <w:r>
-          <w:rPr>
-            <w:rStyle w:val="Hyperlink"/>
-            <w:rFonts w:ascii="Times New Roman" w:eastAsia="Times New Roman" w:hAnsi="Times New Roman" w:cs="Times New Roman"/>
-            <w:color w:val="auto"/>
-            <w:sz w:val="18"/>
-            <w:szCs w:val="18"/>
-            <w:u w:val="none"/>
-          </w:rPr>
-          <w:t>mail.com</w:t>
-        </w:r>
-      </w:hyperlink>
+      <w:r>
+        <w:rPr>
+          <w:rFonts w:ascii="Times New Roman" w:eastAsia="Times New Roman" w:hAnsi="Times New Roman" w:cs="Times New Roman"/>
+          <w:sz w:val="18"/>
+          <w:szCs w:val="18"/>
+        </w:rPr>
+        <w:t>name3</w:t>
+      </w:r>
+      <w:r>
+        <w:rPr>
+          <w:rFonts w:ascii="Times New Roman" w:eastAsia="Times New Roman" w:hAnsi="Times New Roman" w:cs="Times New Roman"/>
+          <w:sz w:val="18"/>
+          <w:szCs w:val="18"/>
+        </w:rPr>
+        <w:t>@</w:t>
+      </w:r>
+      <w:r>
+        <w:rPr>
+          <w:rFonts w:ascii="Times New Roman" w:eastAsia="Times New Roman" w:hAnsi="Times New Roman" w:cs="Times New Roman"/>
+          <w:sz w:val="18"/>
+          <w:szCs w:val="18"/>
+        </w:rPr>
+        <w:t>e</w:t>
+      </w:r>
+      <w:r>
+        <w:rPr>
+          <w:rFonts w:ascii="Times New Roman" w:eastAsia="Times New Roman" w:hAnsi="Times New Roman" w:cs="Times New Roman"/>
+          <w:sz w:val="18"/>
+          <w:szCs w:val="18"/>
+        </w:rPr>
+        <w:t>mail.com</w:t>
+      </w:r>
       <w:r>
         <w:rPr>
           <w:rFonts w:ascii="Times New Roman" w:eastAsia="Times New Roman" w:hAnsi="Times New Roman" w:cs="Times New Roman"/>
@@ -884,10 +842,10 @@
           <w:szCs w:val="18"/>
         </w:rPr>
         <w:sectPr>
-          <w:headerReference w:type="default" r:id="rId11"/>
-          <w:footerReference w:type="default" r:id="rId12"/>
-          <w:headerReference w:type="first" r:id="rId13"/>
-          <w:footerReference w:type="first" r:id="rId14"/>
+          <w:headerReference w:type="default" r:id="rId8"/>
+          <w:footerReference w:type="default" r:id="rId9"/>
+          <w:headerReference w:type="first" r:id="rId10"/>
+          <w:footerReference w:type="first" r:id="rId11"/>
           <w:type w:val="continuous"/>
           <w:pgSz w:w="11906" w:h="16838" w:code="9"/>
           <w:pgMar w:top="1077" w:right="1276" w:bottom="1440" w:left="907" w:header="720" w:footer="720" w:gutter="0"/>
@@ -1888,7 +1846,7 @@
                     <pic:cNvPicPr preferRelativeResize="0"/>
                   </pic:nvPicPr>
                   <pic:blipFill>
-                    <a:blip r:embed="rId15"/>
+                    <a:blip r:embed="rId12"/>
                     <a:srcRect/>
                     <a:stretch>
                       <a:fillRect/>
@@ -4379,9 +4337,9 @@
       </w:pPr>
     </w:p>
     <w:sectPr>
-      <w:headerReference w:type="default" r:id="rId16"/>
-      <w:footerReference w:type="even" r:id="rId17"/>
-      <w:footerReference w:type="default" r:id="rId18"/>
+      <w:headerReference w:type="default" r:id="rId13"/>
+      <w:footerReference w:type="even" r:id="rId14"/>
+      <w:footerReference w:type="default" r:id="rId15"/>
       <w:type w:val="continuous"/>
       <w:pgSz w:w="11906" w:h="16838" w:code="9"/>
       <w:pgMar w:top="1077" w:right="1276" w:bottom="1440" w:left="907" w:header="720" w:footer="720" w:gutter="0"/>

</xml_diff>

<commit_message>
[S3.18] 2022 updates on the website.
More tweaks on the responsive.css and also the front slider
has more readable information.

The templates have been swapped with the current 2022 rebranding.

(cherry picked from commit 2e92c9d8acff0d22777091cfe0fe4abbf387f1f8)
</commit_message>
<xml_diff>
--- a/documents/Innovatus_2021_paper_format.docx
+++ b/documents/Innovatus_2021_paper_format.docx
@@ -1,6 +1,6 @@
 
 <file path=word/document.xml><?xml version="1.0" encoding="utf-8"?>
-<w:document xmlns:wpc="http://schemas.microsoft.com/office/word/2010/wordprocessingCanvas" xmlns:cx="http://schemas.microsoft.com/office/drawing/2014/chartex" xmlns:cx1="http://schemas.microsoft.com/office/drawing/2015/9/8/chartex" xmlns:cx2="http://schemas.microsoft.com/office/drawing/2015/10/21/chartex" xmlns:cx3="http://schemas.microsoft.com/office/drawing/2016/5/9/chartex" xmlns:cx4="http://schemas.microsoft.com/office/drawing/2016/5/10/chartex" xmlns:cx5="http://schemas.microsoft.com/office/drawing/2016/5/11/chartex" xmlns:cx6="http://schemas.microsoft.com/office/drawing/2016/5/12/chartex" xmlns:cx7="http://schemas.microsoft.com/office/drawing/2016/5/13/chartex" xmlns:cx8="http://schemas.microsoft.com/office/drawing/2016/5/14/chartex" xmlns:mc="http://schemas.openxmlformats.org/markup-compatibility/2006" xmlns:aink="http://schemas.microsoft.com/office/drawing/2016/ink" xmlns:am3d="http://schemas.microsoft.com/office/drawing/2017/model3d" xmlns:o="urn:schemas-microsoft-com:office:office" xmlns:r="http://schemas.openxmlformats.org/officeDocument/2006/relationships" xmlns:m="http://schemas.openxmlformats.org/officeDocument/2006/math" xmlns:v="urn:schemas-microsoft-com:vml" xmlns:wp14="http://schemas.microsoft.com/office/word/2010/wordprocessingDrawing" xmlns:wp="http://schemas.openxmlformats.org/drawingml/2006/wordprocessingDrawing" xmlns:w10="urn:schemas-microsoft-com:office:word" xmlns:w="http://schemas.openxmlformats.org/wordprocessingml/2006/main" xmlns:w14="http://schemas.microsoft.com/office/word/2010/wordml" xmlns:w15="http://schemas.microsoft.com/office/word/2012/wordml" xmlns:w16cex="http://schemas.microsoft.com/office/word/2018/wordml/cex" xmlns:w16cid="http://schemas.microsoft.com/office/word/2016/wordml/cid" xmlns:w16="http://schemas.microsoft.com/office/word/2018/wordml" xmlns:w16se="http://schemas.microsoft.com/office/word/2015/wordml/symex" xmlns:wpg="http://schemas.microsoft.com/office/word/2010/wordprocessingGroup" xmlns:wpi="http://schemas.microsoft.com/office/word/2010/wordprocessingInk" xmlns:wne="http://schemas.microsoft.com/office/word/2006/wordml" xmlns:wps="http://schemas.microsoft.com/office/word/2010/wordprocessingShape" mc:Ignorable="w14 w15 w16se w16cid w16 w16cex wp14">
+<w:document xmlns:wpc="http://schemas.microsoft.com/office/word/2010/wordprocessingCanvas" xmlns:cx="http://schemas.microsoft.com/office/drawing/2014/chartex" xmlns:cx1="http://schemas.microsoft.com/office/drawing/2015/9/8/chartex" xmlns:cx2="http://schemas.microsoft.com/office/drawing/2015/10/21/chartex" xmlns:cx3="http://schemas.microsoft.com/office/drawing/2016/5/9/chartex" xmlns:cx4="http://schemas.microsoft.com/office/drawing/2016/5/10/chartex" xmlns:cx5="http://schemas.microsoft.com/office/drawing/2016/5/11/chartex" xmlns:cx6="http://schemas.microsoft.com/office/drawing/2016/5/12/chartex" xmlns:cx7="http://schemas.microsoft.com/office/drawing/2016/5/13/chartex" xmlns:cx8="http://schemas.microsoft.com/office/drawing/2016/5/14/chartex" xmlns:mc="http://schemas.openxmlformats.org/markup-compatibility/2006" xmlns:aink="http://schemas.microsoft.com/office/drawing/2016/ink" xmlns:am3d="http://schemas.microsoft.com/office/drawing/2017/model3d" xmlns:o="urn:schemas-microsoft-com:office:office" xmlns:r="http://schemas.openxmlformats.org/officeDocument/2006/relationships" xmlns:m="http://schemas.openxmlformats.org/officeDocument/2006/math" xmlns:v="urn:schemas-microsoft-com:vml" xmlns:wp14="http://schemas.microsoft.com/office/word/2010/wordprocessingDrawing" xmlns:wp="http://schemas.openxmlformats.org/drawingml/2006/wordprocessingDrawing" xmlns:w10="urn:schemas-microsoft-com:office:word" xmlns:w="http://schemas.openxmlformats.org/wordprocessingml/2006/main" xmlns:w14="http://schemas.microsoft.com/office/word/2010/wordml" xmlns:w15="http://schemas.microsoft.com/office/word/2012/wordml" xmlns:w16cex="http://schemas.microsoft.com/office/word/2018/wordml/cex" xmlns:w16cid="http://schemas.microsoft.com/office/word/2016/wordml/cid" xmlns:w16="http://schemas.microsoft.com/office/word/2018/wordml" xmlns:w16sdtdh="http://schemas.microsoft.com/office/word/2020/wordml/sdtdatahash" xmlns:w16se="http://schemas.microsoft.com/office/word/2015/wordml/symex" xmlns:wpg="http://schemas.microsoft.com/office/word/2010/wordprocessingGroup" xmlns:wpi="http://schemas.microsoft.com/office/word/2010/wordprocessingInk" xmlns:wne="http://schemas.microsoft.com/office/word/2006/wordml" xmlns:wps="http://schemas.microsoft.com/office/word/2010/wordprocessingShape" mc:Ignorable="w14 w15 w16se w16cid w16 w16cex w16sdtdh wp14">
   <w:body>
     <w:p>
       <w:pPr>
@@ -57,6 +57,14 @@
         <w:t>Innovatus</w:t>
       </w:r>
       <w:proofErr w:type="spellEnd"/>
+      <w:r>
+        <w:rPr>
+          <w:rFonts w:ascii="Times New Roman" w:eastAsia="Times New Roman" w:hAnsi="Times New Roman" w:cs="Times New Roman"/>
+          <w:sz w:val="20"/>
+          <w:szCs w:val="20"/>
+        </w:rPr>
+        <w:t>: A Journal on Computing Technology Innovations</w:t>
+      </w:r>
       <w:r>
         <w:rPr>
           <w:rFonts w:ascii="Times New Roman" w:eastAsia="Times New Roman" w:hAnsi="Times New Roman" w:cs="Times New Roman"/>
@@ -4351,7 +4359,7 @@
 </file>
 
 <file path=word/endnotes.xml><?xml version="1.0" encoding="utf-8"?>
-<w:endnotes xmlns:wpc="http://schemas.microsoft.com/office/word/2010/wordprocessingCanvas" xmlns:cx="http://schemas.microsoft.com/office/drawing/2014/chartex" xmlns:cx1="http://schemas.microsoft.com/office/drawing/2015/9/8/chartex" xmlns:cx2="http://schemas.microsoft.com/office/drawing/2015/10/21/chartex" xmlns:cx3="http://schemas.microsoft.com/office/drawing/2016/5/9/chartex" xmlns:cx4="http://schemas.microsoft.com/office/drawing/2016/5/10/chartex" xmlns:cx5="http://schemas.microsoft.com/office/drawing/2016/5/11/chartex" xmlns:cx6="http://schemas.microsoft.com/office/drawing/2016/5/12/chartex" xmlns:cx7="http://schemas.microsoft.com/office/drawing/2016/5/13/chartex" xmlns:cx8="http://schemas.microsoft.com/office/drawing/2016/5/14/chartex" xmlns:mc="http://schemas.openxmlformats.org/markup-compatibility/2006" xmlns:aink="http://schemas.microsoft.com/office/drawing/2016/ink" xmlns:am3d="http://schemas.microsoft.com/office/drawing/2017/model3d" xmlns:o="urn:schemas-microsoft-com:office:office" xmlns:r="http://schemas.openxmlformats.org/officeDocument/2006/relationships" xmlns:m="http://schemas.openxmlformats.org/officeDocument/2006/math" xmlns:v="urn:schemas-microsoft-com:vml" xmlns:wp14="http://schemas.microsoft.com/office/word/2010/wordprocessingDrawing" xmlns:wp="http://schemas.openxmlformats.org/drawingml/2006/wordprocessingDrawing" xmlns:w10="urn:schemas-microsoft-com:office:word" xmlns:w="http://schemas.openxmlformats.org/wordprocessingml/2006/main" xmlns:w14="http://schemas.microsoft.com/office/word/2010/wordml" xmlns:w15="http://schemas.microsoft.com/office/word/2012/wordml" xmlns:w16cex="http://schemas.microsoft.com/office/word/2018/wordml/cex" xmlns:w16cid="http://schemas.microsoft.com/office/word/2016/wordml/cid" xmlns:w16="http://schemas.microsoft.com/office/word/2018/wordml" xmlns:w16se="http://schemas.microsoft.com/office/word/2015/wordml/symex" xmlns:wpg="http://schemas.microsoft.com/office/word/2010/wordprocessingGroup" xmlns:wpi="http://schemas.microsoft.com/office/word/2010/wordprocessingInk" xmlns:wne="http://schemas.microsoft.com/office/word/2006/wordml" xmlns:wps="http://schemas.microsoft.com/office/word/2010/wordprocessingShape" mc:Ignorable="w14 w15 w16se w16cid w16 w16cex wp14">
+<w:endnotes xmlns:wpc="http://schemas.microsoft.com/office/word/2010/wordprocessingCanvas" xmlns:cx="http://schemas.microsoft.com/office/drawing/2014/chartex" xmlns:cx1="http://schemas.microsoft.com/office/drawing/2015/9/8/chartex" xmlns:cx2="http://schemas.microsoft.com/office/drawing/2015/10/21/chartex" xmlns:cx3="http://schemas.microsoft.com/office/drawing/2016/5/9/chartex" xmlns:cx4="http://schemas.microsoft.com/office/drawing/2016/5/10/chartex" xmlns:cx5="http://schemas.microsoft.com/office/drawing/2016/5/11/chartex" xmlns:cx6="http://schemas.microsoft.com/office/drawing/2016/5/12/chartex" xmlns:cx7="http://schemas.microsoft.com/office/drawing/2016/5/13/chartex" xmlns:cx8="http://schemas.microsoft.com/office/drawing/2016/5/14/chartex" xmlns:mc="http://schemas.openxmlformats.org/markup-compatibility/2006" xmlns:aink="http://schemas.microsoft.com/office/drawing/2016/ink" xmlns:am3d="http://schemas.microsoft.com/office/drawing/2017/model3d" xmlns:o="urn:schemas-microsoft-com:office:office" xmlns:r="http://schemas.openxmlformats.org/officeDocument/2006/relationships" xmlns:m="http://schemas.openxmlformats.org/officeDocument/2006/math" xmlns:v="urn:schemas-microsoft-com:vml" xmlns:wp14="http://schemas.microsoft.com/office/word/2010/wordprocessingDrawing" xmlns:wp="http://schemas.openxmlformats.org/drawingml/2006/wordprocessingDrawing" xmlns:w10="urn:schemas-microsoft-com:office:word" xmlns:w="http://schemas.openxmlformats.org/wordprocessingml/2006/main" xmlns:w14="http://schemas.microsoft.com/office/word/2010/wordml" xmlns:w15="http://schemas.microsoft.com/office/word/2012/wordml" xmlns:w16cex="http://schemas.microsoft.com/office/word/2018/wordml/cex" xmlns:w16cid="http://schemas.microsoft.com/office/word/2016/wordml/cid" xmlns:w16="http://schemas.microsoft.com/office/word/2018/wordml" xmlns:w16sdtdh="http://schemas.microsoft.com/office/word/2020/wordml/sdtdatahash" xmlns:w16se="http://schemas.microsoft.com/office/word/2015/wordml/symex" xmlns:wpg="http://schemas.microsoft.com/office/word/2010/wordprocessingGroup" xmlns:wpi="http://schemas.microsoft.com/office/word/2010/wordprocessingInk" xmlns:wne="http://schemas.microsoft.com/office/word/2006/wordml" xmlns:wps="http://schemas.microsoft.com/office/word/2010/wordprocessingShape" mc:Ignorable="w14 w15 w16se w16cid w16 w16cex w16sdtdh wp14">
   <w:endnote w:type="separator" w:id="-1">
     <w:p>
       <w:pPr>
@@ -4376,7 +4384,7 @@
 </file>
 
 <file path=word/footer1.xml><?xml version="1.0" encoding="utf-8"?>
-<w:ftr xmlns:wpc="http://schemas.microsoft.com/office/word/2010/wordprocessingCanvas" xmlns:cx="http://schemas.microsoft.com/office/drawing/2014/chartex" xmlns:cx1="http://schemas.microsoft.com/office/drawing/2015/9/8/chartex" xmlns:cx2="http://schemas.microsoft.com/office/drawing/2015/10/21/chartex" xmlns:cx3="http://schemas.microsoft.com/office/drawing/2016/5/9/chartex" xmlns:cx4="http://schemas.microsoft.com/office/drawing/2016/5/10/chartex" xmlns:cx5="http://schemas.microsoft.com/office/drawing/2016/5/11/chartex" xmlns:cx6="http://schemas.microsoft.com/office/drawing/2016/5/12/chartex" xmlns:cx7="http://schemas.microsoft.com/office/drawing/2016/5/13/chartex" xmlns:cx8="http://schemas.microsoft.com/office/drawing/2016/5/14/chartex" xmlns:mc="http://schemas.openxmlformats.org/markup-compatibility/2006" xmlns:aink="http://schemas.microsoft.com/office/drawing/2016/ink" xmlns:am3d="http://schemas.microsoft.com/office/drawing/2017/model3d" xmlns:o="urn:schemas-microsoft-com:office:office" xmlns:r="http://schemas.openxmlformats.org/officeDocument/2006/relationships" xmlns:m="http://schemas.openxmlformats.org/officeDocument/2006/math" xmlns:v="urn:schemas-microsoft-com:vml" xmlns:wp14="http://schemas.microsoft.com/office/word/2010/wordprocessingDrawing" xmlns:wp="http://schemas.openxmlformats.org/drawingml/2006/wordprocessingDrawing" xmlns:w10="urn:schemas-microsoft-com:office:word" xmlns:w="http://schemas.openxmlformats.org/wordprocessingml/2006/main" xmlns:w14="http://schemas.microsoft.com/office/word/2010/wordml" xmlns:w15="http://schemas.microsoft.com/office/word/2012/wordml" xmlns:w16cex="http://schemas.microsoft.com/office/word/2018/wordml/cex" xmlns:w16cid="http://schemas.microsoft.com/office/word/2016/wordml/cid" xmlns:w16="http://schemas.microsoft.com/office/word/2018/wordml" xmlns:w16se="http://schemas.microsoft.com/office/word/2015/wordml/symex" xmlns:wpg="http://schemas.microsoft.com/office/word/2010/wordprocessingGroup" xmlns:wpi="http://schemas.microsoft.com/office/word/2010/wordprocessingInk" xmlns:wne="http://schemas.microsoft.com/office/word/2006/wordml" xmlns:wps="http://schemas.microsoft.com/office/word/2010/wordprocessingShape" mc:Ignorable="w14 w15 w16se w16cid w16 w16cex wp14">
+<w:ftr xmlns:wpc="http://schemas.microsoft.com/office/word/2010/wordprocessingCanvas" xmlns:cx="http://schemas.microsoft.com/office/drawing/2014/chartex" xmlns:cx1="http://schemas.microsoft.com/office/drawing/2015/9/8/chartex" xmlns:cx2="http://schemas.microsoft.com/office/drawing/2015/10/21/chartex" xmlns:cx3="http://schemas.microsoft.com/office/drawing/2016/5/9/chartex" xmlns:cx4="http://schemas.microsoft.com/office/drawing/2016/5/10/chartex" xmlns:cx5="http://schemas.microsoft.com/office/drawing/2016/5/11/chartex" xmlns:cx6="http://schemas.microsoft.com/office/drawing/2016/5/12/chartex" xmlns:cx7="http://schemas.microsoft.com/office/drawing/2016/5/13/chartex" xmlns:cx8="http://schemas.microsoft.com/office/drawing/2016/5/14/chartex" xmlns:mc="http://schemas.openxmlformats.org/markup-compatibility/2006" xmlns:aink="http://schemas.microsoft.com/office/drawing/2016/ink" xmlns:am3d="http://schemas.microsoft.com/office/drawing/2017/model3d" xmlns:o="urn:schemas-microsoft-com:office:office" xmlns:r="http://schemas.openxmlformats.org/officeDocument/2006/relationships" xmlns:m="http://schemas.openxmlformats.org/officeDocument/2006/math" xmlns:v="urn:schemas-microsoft-com:vml" xmlns:wp14="http://schemas.microsoft.com/office/word/2010/wordprocessingDrawing" xmlns:wp="http://schemas.openxmlformats.org/drawingml/2006/wordprocessingDrawing" xmlns:w10="urn:schemas-microsoft-com:office:word" xmlns:w="http://schemas.openxmlformats.org/wordprocessingml/2006/main" xmlns:w14="http://schemas.microsoft.com/office/word/2010/wordml" xmlns:w15="http://schemas.microsoft.com/office/word/2012/wordml" xmlns:w16cex="http://schemas.microsoft.com/office/word/2018/wordml/cex" xmlns:w16cid="http://schemas.microsoft.com/office/word/2016/wordml/cid" xmlns:w16="http://schemas.microsoft.com/office/word/2018/wordml" xmlns:w16sdtdh="http://schemas.microsoft.com/office/word/2020/wordml/sdtdatahash" xmlns:w16se="http://schemas.microsoft.com/office/word/2015/wordml/symex" xmlns:wpg="http://schemas.microsoft.com/office/word/2010/wordprocessingGroup" xmlns:wpi="http://schemas.microsoft.com/office/word/2010/wordprocessingInk" xmlns:wne="http://schemas.microsoft.com/office/word/2006/wordml" xmlns:wps="http://schemas.microsoft.com/office/word/2010/wordprocessingShape" mc:Ignorable="w14 w15 w16se w16cid w16 w16cex w16sdtdh wp14">
   <w:p>
     <w:r>
       <w:rPr>
@@ -4384,7 +4392,23 @@
         <w:sz w:val="18"/>
         <w:szCs w:val="18"/>
       </w:rPr>
-      <w:t>©2021 by the authors. This article is an open access article distributed under the terms and conditions of the Creative Commons Attribution (CC-BY-NC-ND) license (http://creativecommons.org/licenses/by/4.0/)</w:t>
+      <w:t>©202</w:t>
+    </w:r>
+    <w:r>
+      <w:rPr>
+        <w:rFonts w:ascii="Times New Roman" w:eastAsia="Times New Roman" w:hAnsi="Times New Roman" w:cs="Times New Roman"/>
+        <w:sz w:val="18"/>
+        <w:szCs w:val="18"/>
+      </w:rPr>
+      <w:t>2</w:t>
+    </w:r>
+    <w:r>
+      <w:rPr>
+        <w:rFonts w:ascii="Times New Roman" w:eastAsia="Times New Roman" w:hAnsi="Times New Roman" w:cs="Times New Roman"/>
+        <w:sz w:val="18"/>
+        <w:szCs w:val="18"/>
+      </w:rPr>
+      <w:t xml:space="preserve"> by the authors. This article is an open access article distributed under the terms and conditions of the Creative Commons Attribution (CC-BY-NC-ND) license (http://creativecommons.org/licenses/by/4.0/)</w:t>
     </w:r>
     <w:r>
       <w:rPr>
@@ -4439,7 +4463,7 @@
 </file>
 
 <file path=word/footer2.xml><?xml version="1.0" encoding="utf-8"?>
-<w:ftr xmlns:wpc="http://schemas.microsoft.com/office/word/2010/wordprocessingCanvas" xmlns:cx="http://schemas.microsoft.com/office/drawing/2014/chartex" xmlns:cx1="http://schemas.microsoft.com/office/drawing/2015/9/8/chartex" xmlns:cx2="http://schemas.microsoft.com/office/drawing/2015/10/21/chartex" xmlns:cx3="http://schemas.microsoft.com/office/drawing/2016/5/9/chartex" xmlns:cx4="http://schemas.microsoft.com/office/drawing/2016/5/10/chartex" xmlns:cx5="http://schemas.microsoft.com/office/drawing/2016/5/11/chartex" xmlns:cx6="http://schemas.microsoft.com/office/drawing/2016/5/12/chartex" xmlns:cx7="http://schemas.microsoft.com/office/drawing/2016/5/13/chartex" xmlns:cx8="http://schemas.microsoft.com/office/drawing/2016/5/14/chartex" xmlns:mc="http://schemas.openxmlformats.org/markup-compatibility/2006" xmlns:aink="http://schemas.microsoft.com/office/drawing/2016/ink" xmlns:am3d="http://schemas.microsoft.com/office/drawing/2017/model3d" xmlns:o="urn:schemas-microsoft-com:office:office" xmlns:r="http://schemas.openxmlformats.org/officeDocument/2006/relationships" xmlns:m="http://schemas.openxmlformats.org/officeDocument/2006/math" xmlns:v="urn:schemas-microsoft-com:vml" xmlns:wp14="http://schemas.microsoft.com/office/word/2010/wordprocessingDrawing" xmlns:wp="http://schemas.openxmlformats.org/drawingml/2006/wordprocessingDrawing" xmlns:w10="urn:schemas-microsoft-com:office:word" xmlns:w="http://schemas.openxmlformats.org/wordprocessingml/2006/main" xmlns:w14="http://schemas.microsoft.com/office/word/2010/wordml" xmlns:w15="http://schemas.microsoft.com/office/word/2012/wordml" xmlns:w16cex="http://schemas.microsoft.com/office/word/2018/wordml/cex" xmlns:w16cid="http://schemas.microsoft.com/office/word/2016/wordml/cid" xmlns:w16="http://schemas.microsoft.com/office/word/2018/wordml" xmlns:w16se="http://schemas.microsoft.com/office/word/2015/wordml/symex" xmlns:wpg="http://schemas.microsoft.com/office/word/2010/wordprocessingGroup" xmlns:wpi="http://schemas.microsoft.com/office/word/2010/wordprocessingInk" xmlns:wne="http://schemas.microsoft.com/office/word/2006/wordml" xmlns:wps="http://schemas.microsoft.com/office/word/2010/wordprocessingShape" mc:Ignorable="w14 w15 w16se w16cid w16 w16cex wp14">
+<w:ftr xmlns:wpc="http://schemas.microsoft.com/office/word/2010/wordprocessingCanvas" xmlns:cx="http://schemas.microsoft.com/office/drawing/2014/chartex" xmlns:cx1="http://schemas.microsoft.com/office/drawing/2015/9/8/chartex" xmlns:cx2="http://schemas.microsoft.com/office/drawing/2015/10/21/chartex" xmlns:cx3="http://schemas.microsoft.com/office/drawing/2016/5/9/chartex" xmlns:cx4="http://schemas.microsoft.com/office/drawing/2016/5/10/chartex" xmlns:cx5="http://schemas.microsoft.com/office/drawing/2016/5/11/chartex" xmlns:cx6="http://schemas.microsoft.com/office/drawing/2016/5/12/chartex" xmlns:cx7="http://schemas.microsoft.com/office/drawing/2016/5/13/chartex" xmlns:cx8="http://schemas.microsoft.com/office/drawing/2016/5/14/chartex" xmlns:mc="http://schemas.openxmlformats.org/markup-compatibility/2006" xmlns:aink="http://schemas.microsoft.com/office/drawing/2016/ink" xmlns:am3d="http://schemas.microsoft.com/office/drawing/2017/model3d" xmlns:o="urn:schemas-microsoft-com:office:office" xmlns:r="http://schemas.openxmlformats.org/officeDocument/2006/relationships" xmlns:m="http://schemas.openxmlformats.org/officeDocument/2006/math" xmlns:v="urn:schemas-microsoft-com:vml" xmlns:wp14="http://schemas.microsoft.com/office/word/2010/wordprocessingDrawing" xmlns:wp="http://schemas.openxmlformats.org/drawingml/2006/wordprocessingDrawing" xmlns:w10="urn:schemas-microsoft-com:office:word" xmlns:w="http://schemas.openxmlformats.org/wordprocessingml/2006/main" xmlns:w14="http://schemas.microsoft.com/office/word/2010/wordml" xmlns:w15="http://schemas.microsoft.com/office/word/2012/wordml" xmlns:w16cex="http://schemas.microsoft.com/office/word/2018/wordml/cex" xmlns:w16cid="http://schemas.microsoft.com/office/word/2016/wordml/cid" xmlns:w16="http://schemas.microsoft.com/office/word/2018/wordml" xmlns:w16sdtdh="http://schemas.microsoft.com/office/word/2020/wordml/sdtdatahash" xmlns:w16se="http://schemas.microsoft.com/office/word/2015/wordml/symex" xmlns:wpg="http://schemas.microsoft.com/office/word/2010/wordprocessingGroup" xmlns:wpi="http://schemas.microsoft.com/office/word/2010/wordprocessingInk" xmlns:wne="http://schemas.microsoft.com/office/word/2006/wordml" xmlns:wps="http://schemas.microsoft.com/office/word/2010/wordprocessingShape" mc:Ignorable="w14 w15 w16se w16cid w16 w16cex w16sdtdh wp14">
   <w:p>
     <w:r>
       <w:rPr>
@@ -4447,7 +4471,23 @@
         <w:sz w:val="18"/>
         <w:szCs w:val="18"/>
       </w:rPr>
-      <w:t>©2021 by the authors. This article is an open access article distributed under the terms and conditions of the Creative Commons Attribution (CC-BY-NC-ND) license (http://creativecommons.org/licenses/by/4.0/)</w:t>
+      <w:t>©202</w:t>
+    </w:r>
+    <w:r>
+      <w:rPr>
+        <w:rFonts w:ascii="Times New Roman" w:eastAsia="Times New Roman" w:hAnsi="Times New Roman" w:cs="Times New Roman"/>
+        <w:sz w:val="18"/>
+        <w:szCs w:val="18"/>
+      </w:rPr>
+      <w:t>2</w:t>
+    </w:r>
+    <w:r>
+      <w:rPr>
+        <w:rFonts w:ascii="Times New Roman" w:eastAsia="Times New Roman" w:hAnsi="Times New Roman" w:cs="Times New Roman"/>
+        <w:sz w:val="18"/>
+        <w:szCs w:val="18"/>
+      </w:rPr>
+      <w:t xml:space="preserve"> by the authors. This article is an open access article distributed under the terms and conditions of the Creative Commons Attribution (CC-BY-NC-ND) license (http://creativecommons.org/licenses/by/4.0/)</w:t>
     </w:r>
     <w:r>
       <w:rPr>
@@ -4507,7 +4547,7 @@
 </file>
 
 <file path=word/footer3.xml><?xml version="1.0" encoding="utf-8"?>
-<w:ftr xmlns:wpc="http://schemas.microsoft.com/office/word/2010/wordprocessingCanvas" xmlns:cx="http://schemas.microsoft.com/office/drawing/2014/chartex" xmlns:cx1="http://schemas.microsoft.com/office/drawing/2015/9/8/chartex" xmlns:cx2="http://schemas.microsoft.com/office/drawing/2015/10/21/chartex" xmlns:cx3="http://schemas.microsoft.com/office/drawing/2016/5/9/chartex" xmlns:cx4="http://schemas.microsoft.com/office/drawing/2016/5/10/chartex" xmlns:cx5="http://schemas.microsoft.com/office/drawing/2016/5/11/chartex" xmlns:cx6="http://schemas.microsoft.com/office/drawing/2016/5/12/chartex" xmlns:cx7="http://schemas.microsoft.com/office/drawing/2016/5/13/chartex" xmlns:cx8="http://schemas.microsoft.com/office/drawing/2016/5/14/chartex" xmlns:mc="http://schemas.openxmlformats.org/markup-compatibility/2006" xmlns:aink="http://schemas.microsoft.com/office/drawing/2016/ink" xmlns:am3d="http://schemas.microsoft.com/office/drawing/2017/model3d" xmlns:o="urn:schemas-microsoft-com:office:office" xmlns:r="http://schemas.openxmlformats.org/officeDocument/2006/relationships" xmlns:m="http://schemas.openxmlformats.org/officeDocument/2006/math" xmlns:v="urn:schemas-microsoft-com:vml" xmlns:wp14="http://schemas.microsoft.com/office/word/2010/wordprocessingDrawing" xmlns:wp="http://schemas.openxmlformats.org/drawingml/2006/wordprocessingDrawing" xmlns:w10="urn:schemas-microsoft-com:office:word" xmlns:w="http://schemas.openxmlformats.org/wordprocessingml/2006/main" xmlns:w14="http://schemas.microsoft.com/office/word/2010/wordml" xmlns:w15="http://schemas.microsoft.com/office/word/2012/wordml" xmlns:w16cex="http://schemas.microsoft.com/office/word/2018/wordml/cex" xmlns:w16cid="http://schemas.microsoft.com/office/word/2016/wordml/cid" xmlns:w16="http://schemas.microsoft.com/office/word/2018/wordml" xmlns:w16se="http://schemas.microsoft.com/office/word/2015/wordml/symex" xmlns:wpg="http://schemas.microsoft.com/office/word/2010/wordprocessingGroup" xmlns:wpi="http://schemas.microsoft.com/office/word/2010/wordprocessingInk" xmlns:wne="http://schemas.microsoft.com/office/word/2006/wordml" xmlns:wps="http://schemas.microsoft.com/office/word/2010/wordprocessingShape" mc:Ignorable="w14 w15 w16se w16cid w16 w16cex wp14">
+<w:ftr xmlns:wpc="http://schemas.microsoft.com/office/word/2010/wordprocessingCanvas" xmlns:cx="http://schemas.microsoft.com/office/drawing/2014/chartex" xmlns:cx1="http://schemas.microsoft.com/office/drawing/2015/9/8/chartex" xmlns:cx2="http://schemas.microsoft.com/office/drawing/2015/10/21/chartex" xmlns:cx3="http://schemas.microsoft.com/office/drawing/2016/5/9/chartex" xmlns:cx4="http://schemas.microsoft.com/office/drawing/2016/5/10/chartex" xmlns:cx5="http://schemas.microsoft.com/office/drawing/2016/5/11/chartex" xmlns:cx6="http://schemas.microsoft.com/office/drawing/2016/5/12/chartex" xmlns:cx7="http://schemas.microsoft.com/office/drawing/2016/5/13/chartex" xmlns:cx8="http://schemas.microsoft.com/office/drawing/2016/5/14/chartex" xmlns:mc="http://schemas.openxmlformats.org/markup-compatibility/2006" xmlns:aink="http://schemas.microsoft.com/office/drawing/2016/ink" xmlns:am3d="http://schemas.microsoft.com/office/drawing/2017/model3d" xmlns:o="urn:schemas-microsoft-com:office:office" xmlns:r="http://schemas.openxmlformats.org/officeDocument/2006/relationships" xmlns:m="http://schemas.openxmlformats.org/officeDocument/2006/math" xmlns:v="urn:schemas-microsoft-com:vml" xmlns:wp14="http://schemas.microsoft.com/office/word/2010/wordprocessingDrawing" xmlns:wp="http://schemas.openxmlformats.org/drawingml/2006/wordprocessingDrawing" xmlns:w10="urn:schemas-microsoft-com:office:word" xmlns:w="http://schemas.openxmlformats.org/wordprocessingml/2006/main" xmlns:w14="http://schemas.microsoft.com/office/word/2010/wordml" xmlns:w15="http://schemas.microsoft.com/office/word/2012/wordml" xmlns:w16cex="http://schemas.microsoft.com/office/word/2018/wordml/cex" xmlns:w16cid="http://schemas.microsoft.com/office/word/2016/wordml/cid" xmlns:w16="http://schemas.microsoft.com/office/word/2018/wordml" xmlns:w16sdtdh="http://schemas.microsoft.com/office/word/2020/wordml/sdtdatahash" xmlns:w16se="http://schemas.microsoft.com/office/word/2015/wordml/symex" xmlns:wpg="http://schemas.microsoft.com/office/word/2010/wordprocessingGroup" xmlns:wpi="http://schemas.microsoft.com/office/word/2010/wordprocessingInk" xmlns:wne="http://schemas.microsoft.com/office/word/2006/wordml" xmlns:wps="http://schemas.microsoft.com/office/word/2010/wordprocessingShape" mc:Ignorable="w14 w15 w16se w16cid w16 w16cex w16sdtdh wp14">
   <w:p>
     <w:pPr>
       <w:rPr>
@@ -4580,7 +4620,7 @@
 </file>
 
 <file path=word/footer4.xml><?xml version="1.0" encoding="utf-8"?>
-<w:ftr xmlns:wpc="http://schemas.microsoft.com/office/word/2010/wordprocessingCanvas" xmlns:cx="http://schemas.microsoft.com/office/drawing/2014/chartex" xmlns:cx1="http://schemas.microsoft.com/office/drawing/2015/9/8/chartex" xmlns:cx2="http://schemas.microsoft.com/office/drawing/2015/10/21/chartex" xmlns:cx3="http://schemas.microsoft.com/office/drawing/2016/5/9/chartex" xmlns:cx4="http://schemas.microsoft.com/office/drawing/2016/5/10/chartex" xmlns:cx5="http://schemas.microsoft.com/office/drawing/2016/5/11/chartex" xmlns:cx6="http://schemas.microsoft.com/office/drawing/2016/5/12/chartex" xmlns:cx7="http://schemas.microsoft.com/office/drawing/2016/5/13/chartex" xmlns:cx8="http://schemas.microsoft.com/office/drawing/2016/5/14/chartex" xmlns:mc="http://schemas.openxmlformats.org/markup-compatibility/2006" xmlns:aink="http://schemas.microsoft.com/office/drawing/2016/ink" xmlns:am3d="http://schemas.microsoft.com/office/drawing/2017/model3d" xmlns:o="urn:schemas-microsoft-com:office:office" xmlns:r="http://schemas.openxmlformats.org/officeDocument/2006/relationships" xmlns:m="http://schemas.openxmlformats.org/officeDocument/2006/math" xmlns:v="urn:schemas-microsoft-com:vml" xmlns:wp14="http://schemas.microsoft.com/office/word/2010/wordprocessingDrawing" xmlns:wp="http://schemas.openxmlformats.org/drawingml/2006/wordprocessingDrawing" xmlns:w10="urn:schemas-microsoft-com:office:word" xmlns:w="http://schemas.openxmlformats.org/wordprocessingml/2006/main" xmlns:w14="http://schemas.microsoft.com/office/word/2010/wordml" xmlns:w15="http://schemas.microsoft.com/office/word/2012/wordml" xmlns:w16cex="http://schemas.microsoft.com/office/word/2018/wordml/cex" xmlns:w16cid="http://schemas.microsoft.com/office/word/2016/wordml/cid" xmlns:w16="http://schemas.microsoft.com/office/word/2018/wordml" xmlns:w16se="http://schemas.microsoft.com/office/word/2015/wordml/symex" xmlns:wpg="http://schemas.microsoft.com/office/word/2010/wordprocessingGroup" xmlns:wpi="http://schemas.microsoft.com/office/word/2010/wordprocessingInk" xmlns:wne="http://schemas.microsoft.com/office/word/2006/wordml" xmlns:wps="http://schemas.microsoft.com/office/word/2010/wordprocessingShape" mc:Ignorable="w14 w15 w16se w16cid w16 w16cex wp14">
+<w:ftr xmlns:wpc="http://schemas.microsoft.com/office/word/2010/wordprocessingCanvas" xmlns:cx="http://schemas.microsoft.com/office/drawing/2014/chartex" xmlns:cx1="http://schemas.microsoft.com/office/drawing/2015/9/8/chartex" xmlns:cx2="http://schemas.microsoft.com/office/drawing/2015/10/21/chartex" xmlns:cx3="http://schemas.microsoft.com/office/drawing/2016/5/9/chartex" xmlns:cx4="http://schemas.microsoft.com/office/drawing/2016/5/10/chartex" xmlns:cx5="http://schemas.microsoft.com/office/drawing/2016/5/11/chartex" xmlns:cx6="http://schemas.microsoft.com/office/drawing/2016/5/12/chartex" xmlns:cx7="http://schemas.microsoft.com/office/drawing/2016/5/13/chartex" xmlns:cx8="http://schemas.microsoft.com/office/drawing/2016/5/14/chartex" xmlns:mc="http://schemas.openxmlformats.org/markup-compatibility/2006" xmlns:aink="http://schemas.microsoft.com/office/drawing/2016/ink" xmlns:am3d="http://schemas.microsoft.com/office/drawing/2017/model3d" xmlns:o="urn:schemas-microsoft-com:office:office" xmlns:r="http://schemas.openxmlformats.org/officeDocument/2006/relationships" xmlns:m="http://schemas.openxmlformats.org/officeDocument/2006/math" xmlns:v="urn:schemas-microsoft-com:vml" xmlns:wp14="http://schemas.microsoft.com/office/word/2010/wordprocessingDrawing" xmlns:wp="http://schemas.openxmlformats.org/drawingml/2006/wordprocessingDrawing" xmlns:w10="urn:schemas-microsoft-com:office:word" xmlns:w="http://schemas.openxmlformats.org/wordprocessingml/2006/main" xmlns:w14="http://schemas.microsoft.com/office/word/2010/wordml" xmlns:w15="http://schemas.microsoft.com/office/word/2012/wordml" xmlns:w16cex="http://schemas.microsoft.com/office/word/2018/wordml/cex" xmlns:w16cid="http://schemas.microsoft.com/office/word/2016/wordml/cid" xmlns:w16="http://schemas.microsoft.com/office/word/2018/wordml" xmlns:w16sdtdh="http://schemas.microsoft.com/office/word/2020/wordml/sdtdatahash" xmlns:w16se="http://schemas.microsoft.com/office/word/2015/wordml/symex" xmlns:wpg="http://schemas.microsoft.com/office/word/2010/wordprocessingGroup" xmlns:wpi="http://schemas.microsoft.com/office/word/2010/wordprocessingInk" xmlns:wne="http://schemas.microsoft.com/office/word/2006/wordml" xmlns:wps="http://schemas.microsoft.com/office/word/2010/wordprocessingShape" mc:Ignorable="w14 w15 w16se w16cid w16 w16cex w16sdtdh wp14">
   <w:p>
     <w:r>
       <w:rPr>
@@ -4652,7 +4692,7 @@
 </file>
 
 <file path=word/footnotes.xml><?xml version="1.0" encoding="utf-8"?>
-<w:footnotes xmlns:wpc="http://schemas.microsoft.com/office/word/2010/wordprocessingCanvas" xmlns:cx="http://schemas.microsoft.com/office/drawing/2014/chartex" xmlns:cx1="http://schemas.microsoft.com/office/drawing/2015/9/8/chartex" xmlns:cx2="http://schemas.microsoft.com/office/drawing/2015/10/21/chartex" xmlns:cx3="http://schemas.microsoft.com/office/drawing/2016/5/9/chartex" xmlns:cx4="http://schemas.microsoft.com/office/drawing/2016/5/10/chartex" xmlns:cx5="http://schemas.microsoft.com/office/drawing/2016/5/11/chartex" xmlns:cx6="http://schemas.microsoft.com/office/drawing/2016/5/12/chartex" xmlns:cx7="http://schemas.microsoft.com/office/drawing/2016/5/13/chartex" xmlns:cx8="http://schemas.microsoft.com/office/drawing/2016/5/14/chartex" xmlns:mc="http://schemas.openxmlformats.org/markup-compatibility/2006" xmlns:aink="http://schemas.microsoft.com/office/drawing/2016/ink" xmlns:am3d="http://schemas.microsoft.com/office/drawing/2017/model3d" xmlns:o="urn:schemas-microsoft-com:office:office" xmlns:r="http://schemas.openxmlformats.org/officeDocument/2006/relationships" xmlns:m="http://schemas.openxmlformats.org/officeDocument/2006/math" xmlns:v="urn:schemas-microsoft-com:vml" xmlns:wp14="http://schemas.microsoft.com/office/word/2010/wordprocessingDrawing" xmlns:wp="http://schemas.openxmlformats.org/drawingml/2006/wordprocessingDrawing" xmlns:w10="urn:schemas-microsoft-com:office:word" xmlns:w="http://schemas.openxmlformats.org/wordprocessingml/2006/main" xmlns:w14="http://schemas.microsoft.com/office/word/2010/wordml" xmlns:w15="http://schemas.microsoft.com/office/word/2012/wordml" xmlns:w16cex="http://schemas.microsoft.com/office/word/2018/wordml/cex" xmlns:w16cid="http://schemas.microsoft.com/office/word/2016/wordml/cid" xmlns:w16="http://schemas.microsoft.com/office/word/2018/wordml" xmlns:w16se="http://schemas.microsoft.com/office/word/2015/wordml/symex" xmlns:wpg="http://schemas.microsoft.com/office/word/2010/wordprocessingGroup" xmlns:wpi="http://schemas.microsoft.com/office/word/2010/wordprocessingInk" xmlns:wne="http://schemas.microsoft.com/office/word/2006/wordml" xmlns:wps="http://schemas.microsoft.com/office/word/2010/wordprocessingShape" mc:Ignorable="w14 w15 w16se w16cid w16 w16cex wp14">
+<w:footnotes xmlns:wpc="http://schemas.microsoft.com/office/word/2010/wordprocessingCanvas" xmlns:cx="http://schemas.microsoft.com/office/drawing/2014/chartex" xmlns:cx1="http://schemas.microsoft.com/office/drawing/2015/9/8/chartex" xmlns:cx2="http://schemas.microsoft.com/office/drawing/2015/10/21/chartex" xmlns:cx3="http://schemas.microsoft.com/office/drawing/2016/5/9/chartex" xmlns:cx4="http://schemas.microsoft.com/office/drawing/2016/5/10/chartex" xmlns:cx5="http://schemas.microsoft.com/office/drawing/2016/5/11/chartex" xmlns:cx6="http://schemas.microsoft.com/office/drawing/2016/5/12/chartex" xmlns:cx7="http://schemas.microsoft.com/office/drawing/2016/5/13/chartex" xmlns:cx8="http://schemas.microsoft.com/office/drawing/2016/5/14/chartex" xmlns:mc="http://schemas.openxmlformats.org/markup-compatibility/2006" xmlns:aink="http://schemas.microsoft.com/office/drawing/2016/ink" xmlns:am3d="http://schemas.microsoft.com/office/drawing/2017/model3d" xmlns:o="urn:schemas-microsoft-com:office:office" xmlns:r="http://schemas.openxmlformats.org/officeDocument/2006/relationships" xmlns:m="http://schemas.openxmlformats.org/officeDocument/2006/math" xmlns:v="urn:schemas-microsoft-com:vml" xmlns:wp14="http://schemas.microsoft.com/office/word/2010/wordprocessingDrawing" xmlns:wp="http://schemas.openxmlformats.org/drawingml/2006/wordprocessingDrawing" xmlns:w10="urn:schemas-microsoft-com:office:word" xmlns:w="http://schemas.openxmlformats.org/wordprocessingml/2006/main" xmlns:w14="http://schemas.microsoft.com/office/word/2010/wordml" xmlns:w15="http://schemas.microsoft.com/office/word/2012/wordml" xmlns:w16cex="http://schemas.microsoft.com/office/word/2018/wordml/cex" xmlns:w16cid="http://schemas.microsoft.com/office/word/2016/wordml/cid" xmlns:w16="http://schemas.microsoft.com/office/word/2018/wordml" xmlns:w16sdtdh="http://schemas.microsoft.com/office/word/2020/wordml/sdtdatahash" xmlns:w16se="http://schemas.microsoft.com/office/word/2015/wordml/symex" xmlns:wpg="http://schemas.microsoft.com/office/word/2010/wordprocessingGroup" xmlns:wpi="http://schemas.microsoft.com/office/word/2010/wordprocessingInk" xmlns:wne="http://schemas.microsoft.com/office/word/2006/wordml" xmlns:wps="http://schemas.microsoft.com/office/word/2010/wordprocessingShape" mc:Ignorable="w14 w15 w16se w16cid w16 w16cex w16sdtdh wp14">
   <w:footnote w:type="separator" w:id="-1">
     <w:p>
       <w:pPr>
@@ -4677,7 +4717,7 @@
 </file>
 
 <file path=word/header1.xml><?xml version="1.0" encoding="utf-8"?>
-<w:hdr xmlns:wpc="http://schemas.microsoft.com/office/word/2010/wordprocessingCanvas" xmlns:cx="http://schemas.microsoft.com/office/drawing/2014/chartex" xmlns:cx1="http://schemas.microsoft.com/office/drawing/2015/9/8/chartex" xmlns:cx2="http://schemas.microsoft.com/office/drawing/2015/10/21/chartex" xmlns:cx3="http://schemas.microsoft.com/office/drawing/2016/5/9/chartex" xmlns:cx4="http://schemas.microsoft.com/office/drawing/2016/5/10/chartex" xmlns:cx5="http://schemas.microsoft.com/office/drawing/2016/5/11/chartex" xmlns:cx6="http://schemas.microsoft.com/office/drawing/2016/5/12/chartex" xmlns:cx7="http://schemas.microsoft.com/office/drawing/2016/5/13/chartex" xmlns:cx8="http://schemas.microsoft.com/office/drawing/2016/5/14/chartex" xmlns:mc="http://schemas.openxmlformats.org/markup-compatibility/2006" xmlns:aink="http://schemas.microsoft.com/office/drawing/2016/ink" xmlns:am3d="http://schemas.microsoft.com/office/drawing/2017/model3d" xmlns:o="urn:schemas-microsoft-com:office:office" xmlns:r="http://schemas.openxmlformats.org/officeDocument/2006/relationships" xmlns:m="http://schemas.openxmlformats.org/officeDocument/2006/math" xmlns:v="urn:schemas-microsoft-com:vml" xmlns:wp14="http://schemas.microsoft.com/office/word/2010/wordprocessingDrawing" xmlns:wp="http://schemas.openxmlformats.org/drawingml/2006/wordprocessingDrawing" xmlns:w10="urn:schemas-microsoft-com:office:word" xmlns:w="http://schemas.openxmlformats.org/wordprocessingml/2006/main" xmlns:w14="http://schemas.microsoft.com/office/word/2010/wordml" xmlns:w15="http://schemas.microsoft.com/office/word/2012/wordml" xmlns:w16cex="http://schemas.microsoft.com/office/word/2018/wordml/cex" xmlns:w16cid="http://schemas.microsoft.com/office/word/2016/wordml/cid" xmlns:w16="http://schemas.microsoft.com/office/word/2018/wordml" xmlns:w16se="http://schemas.microsoft.com/office/word/2015/wordml/symex" xmlns:wpg="http://schemas.microsoft.com/office/word/2010/wordprocessingGroup" xmlns:wpi="http://schemas.microsoft.com/office/word/2010/wordprocessingInk" xmlns:wne="http://schemas.microsoft.com/office/word/2006/wordml" xmlns:wps="http://schemas.microsoft.com/office/word/2010/wordprocessingShape" mc:Ignorable="w14 w15 w16se w16cid w16 w16cex wp14">
+<w:hdr xmlns:wpc="http://schemas.microsoft.com/office/word/2010/wordprocessingCanvas" xmlns:cx="http://schemas.microsoft.com/office/drawing/2014/chartex" xmlns:cx1="http://schemas.microsoft.com/office/drawing/2015/9/8/chartex" xmlns:cx2="http://schemas.microsoft.com/office/drawing/2015/10/21/chartex" xmlns:cx3="http://schemas.microsoft.com/office/drawing/2016/5/9/chartex" xmlns:cx4="http://schemas.microsoft.com/office/drawing/2016/5/10/chartex" xmlns:cx5="http://schemas.microsoft.com/office/drawing/2016/5/11/chartex" xmlns:cx6="http://schemas.microsoft.com/office/drawing/2016/5/12/chartex" xmlns:cx7="http://schemas.microsoft.com/office/drawing/2016/5/13/chartex" xmlns:cx8="http://schemas.microsoft.com/office/drawing/2016/5/14/chartex" xmlns:mc="http://schemas.openxmlformats.org/markup-compatibility/2006" xmlns:aink="http://schemas.microsoft.com/office/drawing/2016/ink" xmlns:am3d="http://schemas.microsoft.com/office/drawing/2017/model3d" xmlns:o="urn:schemas-microsoft-com:office:office" xmlns:r="http://schemas.openxmlformats.org/officeDocument/2006/relationships" xmlns:m="http://schemas.openxmlformats.org/officeDocument/2006/math" xmlns:v="urn:schemas-microsoft-com:vml" xmlns:wp14="http://schemas.microsoft.com/office/word/2010/wordprocessingDrawing" xmlns:wp="http://schemas.openxmlformats.org/drawingml/2006/wordprocessingDrawing" xmlns:w10="urn:schemas-microsoft-com:office:word" xmlns:w="http://schemas.openxmlformats.org/wordprocessingml/2006/main" xmlns:w14="http://schemas.microsoft.com/office/word/2010/wordml" xmlns:w15="http://schemas.microsoft.com/office/word/2012/wordml" xmlns:w16cex="http://schemas.microsoft.com/office/word/2018/wordml/cex" xmlns:w16cid="http://schemas.microsoft.com/office/word/2016/wordml/cid" xmlns:w16="http://schemas.microsoft.com/office/word/2018/wordml" xmlns:w16sdtdh="http://schemas.microsoft.com/office/word/2020/wordml/sdtdatahash" xmlns:w16se="http://schemas.microsoft.com/office/word/2015/wordml/symex" xmlns:wpg="http://schemas.microsoft.com/office/word/2010/wordprocessingGroup" xmlns:wpi="http://schemas.microsoft.com/office/word/2010/wordprocessingInk" xmlns:wne="http://schemas.microsoft.com/office/word/2006/wordml" xmlns:wps="http://schemas.microsoft.com/office/word/2010/wordprocessingShape" mc:Ignorable="w14 w15 w16se w16cid w16 w16cex w16sdtdh wp14">
   <w:p>
     <w:r>
       <w:rPr>
@@ -4881,7 +4921,7 @@
 </file>
 
 <file path=word/header2.xml><?xml version="1.0" encoding="utf-8"?>
-<w:hdr xmlns:wpc="http://schemas.microsoft.com/office/word/2010/wordprocessingCanvas" xmlns:cx="http://schemas.microsoft.com/office/drawing/2014/chartex" xmlns:cx1="http://schemas.microsoft.com/office/drawing/2015/9/8/chartex" xmlns:cx2="http://schemas.microsoft.com/office/drawing/2015/10/21/chartex" xmlns:cx3="http://schemas.microsoft.com/office/drawing/2016/5/9/chartex" xmlns:cx4="http://schemas.microsoft.com/office/drawing/2016/5/10/chartex" xmlns:cx5="http://schemas.microsoft.com/office/drawing/2016/5/11/chartex" xmlns:cx6="http://schemas.microsoft.com/office/drawing/2016/5/12/chartex" xmlns:cx7="http://schemas.microsoft.com/office/drawing/2016/5/13/chartex" xmlns:cx8="http://schemas.microsoft.com/office/drawing/2016/5/14/chartex" xmlns:mc="http://schemas.openxmlformats.org/markup-compatibility/2006" xmlns:aink="http://schemas.microsoft.com/office/drawing/2016/ink" xmlns:am3d="http://schemas.microsoft.com/office/drawing/2017/model3d" xmlns:o="urn:schemas-microsoft-com:office:office" xmlns:r="http://schemas.openxmlformats.org/officeDocument/2006/relationships" xmlns:m="http://schemas.openxmlformats.org/officeDocument/2006/math" xmlns:v="urn:schemas-microsoft-com:vml" xmlns:wp14="http://schemas.microsoft.com/office/word/2010/wordprocessingDrawing" xmlns:wp="http://schemas.openxmlformats.org/drawingml/2006/wordprocessingDrawing" xmlns:w10="urn:schemas-microsoft-com:office:word" xmlns:w="http://schemas.openxmlformats.org/wordprocessingml/2006/main" xmlns:w14="http://schemas.microsoft.com/office/word/2010/wordml" xmlns:w15="http://schemas.microsoft.com/office/word/2012/wordml" xmlns:w16cex="http://schemas.microsoft.com/office/word/2018/wordml/cex" xmlns:w16cid="http://schemas.microsoft.com/office/word/2016/wordml/cid" xmlns:w16="http://schemas.microsoft.com/office/word/2018/wordml" xmlns:w16se="http://schemas.microsoft.com/office/word/2015/wordml/symex" xmlns:wpg="http://schemas.microsoft.com/office/word/2010/wordprocessingGroup" xmlns:wpi="http://schemas.microsoft.com/office/word/2010/wordprocessingInk" xmlns:wne="http://schemas.microsoft.com/office/word/2006/wordml" xmlns:wps="http://schemas.microsoft.com/office/word/2010/wordprocessingShape" mc:Ignorable="w14 w15 w16se w16cid w16 w16cex wp14">
+<w:hdr xmlns:wpc="http://schemas.microsoft.com/office/word/2010/wordprocessingCanvas" xmlns:cx="http://schemas.microsoft.com/office/drawing/2014/chartex" xmlns:cx1="http://schemas.microsoft.com/office/drawing/2015/9/8/chartex" xmlns:cx2="http://schemas.microsoft.com/office/drawing/2015/10/21/chartex" xmlns:cx3="http://schemas.microsoft.com/office/drawing/2016/5/9/chartex" xmlns:cx4="http://schemas.microsoft.com/office/drawing/2016/5/10/chartex" xmlns:cx5="http://schemas.microsoft.com/office/drawing/2016/5/11/chartex" xmlns:cx6="http://schemas.microsoft.com/office/drawing/2016/5/12/chartex" xmlns:cx7="http://schemas.microsoft.com/office/drawing/2016/5/13/chartex" xmlns:cx8="http://schemas.microsoft.com/office/drawing/2016/5/14/chartex" xmlns:mc="http://schemas.openxmlformats.org/markup-compatibility/2006" xmlns:aink="http://schemas.microsoft.com/office/drawing/2016/ink" xmlns:am3d="http://schemas.microsoft.com/office/drawing/2017/model3d" xmlns:o="urn:schemas-microsoft-com:office:office" xmlns:r="http://schemas.openxmlformats.org/officeDocument/2006/relationships" xmlns:m="http://schemas.openxmlformats.org/officeDocument/2006/math" xmlns:v="urn:schemas-microsoft-com:vml" xmlns:wp14="http://schemas.microsoft.com/office/word/2010/wordprocessingDrawing" xmlns:wp="http://schemas.openxmlformats.org/drawingml/2006/wordprocessingDrawing" xmlns:w10="urn:schemas-microsoft-com:office:word" xmlns:w="http://schemas.openxmlformats.org/wordprocessingml/2006/main" xmlns:w14="http://schemas.microsoft.com/office/word/2010/wordml" xmlns:w15="http://schemas.microsoft.com/office/word/2012/wordml" xmlns:w16cex="http://schemas.microsoft.com/office/word/2018/wordml/cex" xmlns:w16cid="http://schemas.microsoft.com/office/word/2016/wordml/cid" xmlns:w16="http://schemas.microsoft.com/office/word/2018/wordml" xmlns:w16sdtdh="http://schemas.microsoft.com/office/word/2020/wordml/sdtdatahash" xmlns:w16se="http://schemas.microsoft.com/office/word/2015/wordml/symex" xmlns:wpg="http://schemas.microsoft.com/office/word/2010/wordprocessingGroup" xmlns:wpi="http://schemas.microsoft.com/office/word/2010/wordprocessingInk" xmlns:wne="http://schemas.microsoft.com/office/word/2006/wordml" xmlns:wps="http://schemas.microsoft.com/office/word/2010/wordprocessingShape" mc:Ignorable="w14 w15 w16se w16cid w16 w16cex w16sdtdh wp14">
   <w:p>
     <w:pPr>
       <w:pStyle w:val="Header"/>
@@ -5018,8 +5058,9 @@
                               <w:b/>
                               <w:bCs/>
                               <w:color w:val="FFFFFF" w:themeColor="background1"/>
-                              <w:sz w:val="36"/>
-                              <w:szCs w:val="36"/>
+                              <w:sz w:val="30"/>
+                              <w:szCs w:val="30"/>
+                              <w:lang w:val="en-PH"/>
                             </w:rPr>
                           </w:pPr>
                           <w:proofErr w:type="spellStart"/>
@@ -5028,8 +5069,9 @@
                               <w:b/>
                               <w:bCs/>
                               <w:color w:val="FFFFFF" w:themeColor="background1"/>
-                              <w:sz w:val="36"/>
-                              <w:szCs w:val="36"/>
+                              <w:sz w:val="30"/>
+                              <w:szCs w:val="30"/>
+                              <w:lang w:val="en-PH"/>
                             </w:rPr>
                             <w:t>Innovatus</w:t>
                           </w:r>
@@ -5039,10 +5081,11 @@
                               <w:b/>
                               <w:bCs/>
                               <w:color w:val="FFFFFF" w:themeColor="background1"/>
-                              <w:sz w:val="36"/>
-                              <w:szCs w:val="36"/>
+                              <w:sz w:val="30"/>
+                              <w:szCs w:val="30"/>
+                              <w:lang w:val="en-PH"/>
                             </w:rPr>
-                            <w:t>: Special Issue on Digital Transformation</w:t>
+                            <w:t>: A Journal on Computing Technology Innovations</w:t>
                           </w:r>
                         </w:p>
                       </w:txbxContent>
@@ -5077,8 +5120,9 @@
                         <w:b/>
                         <w:bCs/>
                         <w:color w:val="FFFFFF" w:themeColor="background1"/>
-                        <w:sz w:val="36"/>
-                        <w:szCs w:val="36"/>
+                        <w:sz w:val="30"/>
+                        <w:szCs w:val="30"/>
+                        <w:lang w:val="en-PH"/>
                       </w:rPr>
                     </w:pPr>
                     <w:proofErr w:type="spellStart"/>
@@ -5087,8 +5131,9 @@
                         <w:b/>
                         <w:bCs/>
                         <w:color w:val="FFFFFF" w:themeColor="background1"/>
-                        <w:sz w:val="36"/>
-                        <w:szCs w:val="36"/>
+                        <w:sz w:val="30"/>
+                        <w:szCs w:val="30"/>
+                        <w:lang w:val="en-PH"/>
                       </w:rPr>
                       <w:t>Innovatus</w:t>
                     </w:r>
@@ -5098,10 +5143,11 @@
                         <w:b/>
                         <w:bCs/>
                         <w:color w:val="FFFFFF" w:themeColor="background1"/>
-                        <w:sz w:val="36"/>
-                        <w:szCs w:val="36"/>
+                        <w:sz w:val="30"/>
+                        <w:szCs w:val="30"/>
+                        <w:lang w:val="en-PH"/>
                       </w:rPr>
-                      <w:t>: Special Issue on Digital Transformation</w:t>
+                      <w:t>: A Journal on Computing Technology Innovations</w:t>
                     </w:r>
                   </w:p>
                 </w:txbxContent>
@@ -5177,13 +5223,13 @@
 </file>
 
 <file path=word/header3.xml><?xml version="1.0" encoding="utf-8"?>
-<w:hdr xmlns:wpc="http://schemas.microsoft.com/office/word/2010/wordprocessingCanvas" xmlns:cx="http://schemas.microsoft.com/office/drawing/2014/chartex" xmlns:cx1="http://schemas.microsoft.com/office/drawing/2015/9/8/chartex" xmlns:cx2="http://schemas.microsoft.com/office/drawing/2015/10/21/chartex" xmlns:cx3="http://schemas.microsoft.com/office/drawing/2016/5/9/chartex" xmlns:cx4="http://schemas.microsoft.com/office/drawing/2016/5/10/chartex" xmlns:cx5="http://schemas.microsoft.com/office/drawing/2016/5/11/chartex" xmlns:cx6="http://schemas.microsoft.com/office/drawing/2016/5/12/chartex" xmlns:cx7="http://schemas.microsoft.com/office/drawing/2016/5/13/chartex" xmlns:cx8="http://schemas.microsoft.com/office/drawing/2016/5/14/chartex" xmlns:mc="http://schemas.openxmlformats.org/markup-compatibility/2006" xmlns:aink="http://schemas.microsoft.com/office/drawing/2016/ink" xmlns:am3d="http://schemas.microsoft.com/office/drawing/2017/model3d" xmlns:o="urn:schemas-microsoft-com:office:office" xmlns:r="http://schemas.openxmlformats.org/officeDocument/2006/relationships" xmlns:m="http://schemas.openxmlformats.org/officeDocument/2006/math" xmlns:v="urn:schemas-microsoft-com:vml" xmlns:wp14="http://schemas.microsoft.com/office/word/2010/wordprocessingDrawing" xmlns:wp="http://schemas.openxmlformats.org/drawingml/2006/wordprocessingDrawing" xmlns:w10="urn:schemas-microsoft-com:office:word" xmlns:w="http://schemas.openxmlformats.org/wordprocessingml/2006/main" xmlns:w14="http://schemas.microsoft.com/office/word/2010/wordml" xmlns:w15="http://schemas.microsoft.com/office/word/2012/wordml" xmlns:w16cex="http://schemas.microsoft.com/office/word/2018/wordml/cex" xmlns:w16cid="http://schemas.microsoft.com/office/word/2016/wordml/cid" xmlns:w16="http://schemas.microsoft.com/office/word/2018/wordml" xmlns:w16se="http://schemas.microsoft.com/office/word/2015/wordml/symex" xmlns:wpg="http://schemas.microsoft.com/office/word/2010/wordprocessingGroup" xmlns:wpi="http://schemas.microsoft.com/office/word/2010/wordprocessingInk" xmlns:wne="http://schemas.microsoft.com/office/word/2006/wordml" xmlns:wps="http://schemas.microsoft.com/office/word/2010/wordprocessingShape" mc:Ignorable="w14 w15 w16se w16cid w16 w16cex wp14">
+<w:hdr xmlns:wpc="http://schemas.microsoft.com/office/word/2010/wordprocessingCanvas" xmlns:cx="http://schemas.microsoft.com/office/drawing/2014/chartex" xmlns:cx1="http://schemas.microsoft.com/office/drawing/2015/9/8/chartex" xmlns:cx2="http://schemas.microsoft.com/office/drawing/2015/10/21/chartex" xmlns:cx3="http://schemas.microsoft.com/office/drawing/2016/5/9/chartex" xmlns:cx4="http://schemas.microsoft.com/office/drawing/2016/5/10/chartex" xmlns:cx5="http://schemas.microsoft.com/office/drawing/2016/5/11/chartex" xmlns:cx6="http://schemas.microsoft.com/office/drawing/2016/5/12/chartex" xmlns:cx7="http://schemas.microsoft.com/office/drawing/2016/5/13/chartex" xmlns:cx8="http://schemas.microsoft.com/office/drawing/2016/5/14/chartex" xmlns:mc="http://schemas.openxmlformats.org/markup-compatibility/2006" xmlns:aink="http://schemas.microsoft.com/office/drawing/2016/ink" xmlns:am3d="http://schemas.microsoft.com/office/drawing/2017/model3d" xmlns:o="urn:schemas-microsoft-com:office:office" xmlns:r="http://schemas.openxmlformats.org/officeDocument/2006/relationships" xmlns:m="http://schemas.openxmlformats.org/officeDocument/2006/math" xmlns:v="urn:schemas-microsoft-com:vml" xmlns:wp14="http://schemas.microsoft.com/office/word/2010/wordprocessingDrawing" xmlns:wp="http://schemas.openxmlformats.org/drawingml/2006/wordprocessingDrawing" xmlns:w10="urn:schemas-microsoft-com:office:word" xmlns:w="http://schemas.openxmlformats.org/wordprocessingml/2006/main" xmlns:w14="http://schemas.microsoft.com/office/word/2010/wordml" xmlns:w15="http://schemas.microsoft.com/office/word/2012/wordml" xmlns:w16cex="http://schemas.microsoft.com/office/word/2018/wordml/cex" xmlns:w16cid="http://schemas.microsoft.com/office/word/2016/wordml/cid" xmlns:w16="http://schemas.microsoft.com/office/word/2018/wordml" xmlns:w16sdtdh="http://schemas.microsoft.com/office/word/2020/wordml/sdtdatahash" xmlns:w16se="http://schemas.microsoft.com/office/word/2015/wordml/symex" xmlns:wpg="http://schemas.microsoft.com/office/word/2010/wordprocessingGroup" xmlns:wpi="http://schemas.microsoft.com/office/word/2010/wordprocessingInk" xmlns:wne="http://schemas.microsoft.com/office/word/2006/wordml" xmlns:wps="http://schemas.microsoft.com/office/word/2010/wordprocessingShape" mc:Ignorable="w14 w15 w16se w16cid w16 w16cex w16sdtdh wp14">
   <w:p/>
 </w:hdr>
 </file>
 
 <file path=word/numbering.xml><?xml version="1.0" encoding="utf-8"?>
-<w:numbering xmlns:wpc="http://schemas.microsoft.com/office/word/2010/wordprocessingCanvas" xmlns:cx="http://schemas.microsoft.com/office/drawing/2014/chartex" xmlns:cx1="http://schemas.microsoft.com/office/drawing/2015/9/8/chartex" xmlns:cx2="http://schemas.microsoft.com/office/drawing/2015/10/21/chartex" xmlns:cx3="http://schemas.microsoft.com/office/drawing/2016/5/9/chartex" xmlns:cx4="http://schemas.microsoft.com/office/drawing/2016/5/10/chartex" xmlns:cx5="http://schemas.microsoft.com/office/drawing/2016/5/11/chartex" xmlns:cx6="http://schemas.microsoft.com/office/drawing/2016/5/12/chartex" xmlns:cx7="http://schemas.microsoft.com/office/drawing/2016/5/13/chartex" xmlns:cx8="http://schemas.microsoft.com/office/drawing/2016/5/14/chartex" xmlns:mc="http://schemas.openxmlformats.org/markup-compatibility/2006" xmlns:aink="http://schemas.microsoft.com/office/drawing/2016/ink" xmlns:am3d="http://schemas.microsoft.com/office/drawing/2017/model3d" xmlns:o="urn:schemas-microsoft-com:office:office" xmlns:r="http://schemas.openxmlformats.org/officeDocument/2006/relationships" xmlns:m="http://schemas.openxmlformats.org/officeDocument/2006/math" xmlns:v="urn:schemas-microsoft-com:vml" xmlns:wp14="http://schemas.microsoft.com/office/word/2010/wordprocessingDrawing" xmlns:wp="http://schemas.openxmlformats.org/drawingml/2006/wordprocessingDrawing" xmlns:w10="urn:schemas-microsoft-com:office:word" xmlns:w="http://schemas.openxmlformats.org/wordprocessingml/2006/main" xmlns:w14="http://schemas.microsoft.com/office/word/2010/wordml" xmlns:w15="http://schemas.microsoft.com/office/word/2012/wordml" xmlns:w16cex="http://schemas.microsoft.com/office/word/2018/wordml/cex" xmlns:w16cid="http://schemas.microsoft.com/office/word/2016/wordml/cid" xmlns:w16="http://schemas.microsoft.com/office/word/2018/wordml" xmlns:w16se="http://schemas.microsoft.com/office/word/2015/wordml/symex" xmlns:wpg="http://schemas.microsoft.com/office/word/2010/wordprocessingGroup" xmlns:wpi="http://schemas.microsoft.com/office/word/2010/wordprocessingInk" xmlns:wne="http://schemas.microsoft.com/office/word/2006/wordml" xmlns:wps="http://schemas.microsoft.com/office/word/2010/wordprocessingShape" mc:Ignorable="w14 w15 w16se w16cid w16 w16cex wp14">
+<w:numbering xmlns:wpc="http://schemas.microsoft.com/office/word/2010/wordprocessingCanvas" xmlns:cx="http://schemas.microsoft.com/office/drawing/2014/chartex" xmlns:cx1="http://schemas.microsoft.com/office/drawing/2015/9/8/chartex" xmlns:cx2="http://schemas.microsoft.com/office/drawing/2015/10/21/chartex" xmlns:cx3="http://schemas.microsoft.com/office/drawing/2016/5/9/chartex" xmlns:cx4="http://schemas.microsoft.com/office/drawing/2016/5/10/chartex" xmlns:cx5="http://schemas.microsoft.com/office/drawing/2016/5/11/chartex" xmlns:cx6="http://schemas.microsoft.com/office/drawing/2016/5/12/chartex" xmlns:cx7="http://schemas.microsoft.com/office/drawing/2016/5/13/chartex" xmlns:cx8="http://schemas.microsoft.com/office/drawing/2016/5/14/chartex" xmlns:mc="http://schemas.openxmlformats.org/markup-compatibility/2006" xmlns:aink="http://schemas.microsoft.com/office/drawing/2016/ink" xmlns:am3d="http://schemas.microsoft.com/office/drawing/2017/model3d" xmlns:o="urn:schemas-microsoft-com:office:office" xmlns:r="http://schemas.openxmlformats.org/officeDocument/2006/relationships" xmlns:m="http://schemas.openxmlformats.org/officeDocument/2006/math" xmlns:v="urn:schemas-microsoft-com:vml" xmlns:wp14="http://schemas.microsoft.com/office/word/2010/wordprocessingDrawing" xmlns:wp="http://schemas.openxmlformats.org/drawingml/2006/wordprocessingDrawing" xmlns:w10="urn:schemas-microsoft-com:office:word" xmlns:w="http://schemas.openxmlformats.org/wordprocessingml/2006/main" xmlns:w14="http://schemas.microsoft.com/office/word/2010/wordml" xmlns:w15="http://schemas.microsoft.com/office/word/2012/wordml" xmlns:w16cex="http://schemas.microsoft.com/office/word/2018/wordml/cex" xmlns:w16cid="http://schemas.microsoft.com/office/word/2016/wordml/cid" xmlns:w16="http://schemas.microsoft.com/office/word/2018/wordml" xmlns:w16sdtdh="http://schemas.microsoft.com/office/word/2020/wordml/sdtdatahash" xmlns:w16se="http://schemas.microsoft.com/office/word/2015/wordml/symex" xmlns:wpg="http://schemas.microsoft.com/office/word/2010/wordprocessingGroup" xmlns:wpi="http://schemas.microsoft.com/office/word/2010/wordprocessingInk" xmlns:wne="http://schemas.microsoft.com/office/word/2006/wordml" xmlns:wps="http://schemas.microsoft.com/office/word/2010/wordprocessingShape" mc:Ignorable="w14 w15 w16se w16cid w16 w16cex w16sdtdh wp14">
   <w:abstractNum w:abstractNumId="0" w15:restartNumberingAfterBreak="0">
     <w:nsid w:val="058A39B0"/>
     <w:multiLevelType w:val="hybridMultilevel"/>
@@ -6007,7 +6053,7 @@
 </file>
 
 <file path=word/styles.xml><?xml version="1.0" encoding="utf-8"?>
-<w:styles xmlns:mc="http://schemas.openxmlformats.org/markup-compatibility/2006" xmlns:r="http://schemas.openxmlformats.org/officeDocument/2006/relationships" xmlns:w="http://schemas.openxmlformats.org/wordprocessingml/2006/main" xmlns:w14="http://schemas.microsoft.com/office/word/2010/wordml" xmlns:w15="http://schemas.microsoft.com/office/word/2012/wordml" xmlns:w16cex="http://schemas.microsoft.com/office/word/2018/wordml/cex" xmlns:w16cid="http://schemas.microsoft.com/office/word/2016/wordml/cid" xmlns:w16="http://schemas.microsoft.com/office/word/2018/wordml" xmlns:w16se="http://schemas.microsoft.com/office/word/2015/wordml/symex" mc:Ignorable="w14 w15 w16se w16cid w16 w16cex">
+<w:styles xmlns:mc="http://schemas.openxmlformats.org/markup-compatibility/2006" xmlns:r="http://schemas.openxmlformats.org/officeDocument/2006/relationships" xmlns:w="http://schemas.openxmlformats.org/wordprocessingml/2006/main" xmlns:w14="http://schemas.microsoft.com/office/word/2010/wordml" xmlns:w15="http://schemas.microsoft.com/office/word/2012/wordml" xmlns:w16cex="http://schemas.microsoft.com/office/word/2018/wordml/cex" xmlns:w16cid="http://schemas.microsoft.com/office/word/2016/wordml/cid" xmlns:w16="http://schemas.microsoft.com/office/word/2018/wordml" xmlns:w16sdtdh="http://schemas.microsoft.com/office/word/2020/wordml/sdtdatahash" xmlns:w16se="http://schemas.microsoft.com/office/word/2015/wordml/symex" mc:Ignorable="w14 w15 w16se w16cid w16 w16cex w16sdtdh">
   <w:docDefaults>
     <w:rPrDefault>
       <w:rPr>

</xml_diff>

<commit_message>
Updated the paper format for 2023
This updates the paper format so it
fixes some subtle issues and the
copyright year adjustments.
</commit_message>
<xml_diff>
--- a/documents/Innovatus_2021_paper_format.docx
+++ b/documents/Innovatus_2021_paper_format.docx
@@ -17,111 +17,107 @@
           <w:sz w:val="32"/>
           <w:szCs w:val="32"/>
         </w:rPr>
-        <w:t xml:space="preserve">Title of </w:t>
-      </w:r>
-      <w:proofErr w:type="spellStart"/>
-      <w:r>
+        <w:t xml:space="preserve">Title of Innovatus Article </w:t>
+      </w:r>
+    </w:p>
+    <w:p>
+      <w:pPr>
+        <w:spacing w:line="240" w:lineRule="auto"/>
+        <w:rPr>
+          <w:rFonts w:ascii="Times New Roman" w:eastAsia="Times New Roman" w:hAnsi="Times New Roman" w:cs="Times New Roman"/>
+          <w:sz w:val="20"/>
+          <w:szCs w:val="20"/>
+        </w:rPr>
+      </w:pPr>
+      <w:r>
+        <w:rPr>
+          <w:rFonts w:ascii="Times New Roman" w:eastAsia="Times New Roman" w:hAnsi="Times New Roman" w:cs="Times New Roman"/>
+          <w:sz w:val="20"/>
+          <w:szCs w:val="20"/>
+        </w:rPr>
+        <w:t>Innovatus</w:t>
+      </w:r>
+      <w:r>
+        <w:rPr>
+          <w:rFonts w:ascii="Times New Roman" w:eastAsia="Times New Roman" w:hAnsi="Times New Roman" w:cs="Times New Roman"/>
+          <w:sz w:val="20"/>
+          <w:szCs w:val="20"/>
+        </w:rPr>
+        <w:t>: A Journal on Computing Technology Innovations</w:t>
+      </w:r>
+      <w:r>
+        <w:rPr>
+          <w:rFonts w:ascii="Times New Roman" w:eastAsia="Times New Roman" w:hAnsi="Times New Roman" w:cs="Times New Roman"/>
+          <w:sz w:val="20"/>
+          <w:szCs w:val="20"/>
+        </w:rPr>
+        <w:t>,</w:t>
+      </w:r>
+      <w:r>
+        <w:rPr>
+          <w:rFonts w:ascii="Times New Roman" w:eastAsia="Times New Roman" w:hAnsi="Times New Roman" w:cs="Times New Roman"/>
+          <w:sz w:val="20"/>
+          <w:szCs w:val="20"/>
+        </w:rPr>
+        <w:t xml:space="preserve"> Vol.</w:t>
+      </w:r>
+      <w:r>
+        <w:rPr>
+          <w:rFonts w:ascii="Times New Roman" w:eastAsia="Times New Roman" w:hAnsi="Times New Roman" w:cs="Times New Roman"/>
+          <w:sz w:val="20"/>
+          <w:szCs w:val="20"/>
+        </w:rPr>
+        <w:t xml:space="preserve"> X</w:t>
+      </w:r>
+      <w:r>
+        <w:rPr>
+          <w:rFonts w:ascii="Times New Roman" w:eastAsia="Times New Roman" w:hAnsi="Times New Roman" w:cs="Times New Roman"/>
+          <w:sz w:val="20"/>
+          <w:szCs w:val="20"/>
+        </w:rPr>
+        <w:t>, Issue</w:t>
+      </w:r>
+      <w:r>
+        <w:rPr>
+          <w:rFonts w:ascii="Times New Roman" w:eastAsia="Times New Roman" w:hAnsi="Times New Roman" w:cs="Times New Roman"/>
+          <w:sz w:val="20"/>
+          <w:szCs w:val="20"/>
+        </w:rPr>
+        <w:t xml:space="preserve"> No.</w:t>
+      </w:r>
+      <w:r>
+        <w:rPr>
+          <w:rFonts w:ascii="Times New Roman" w:eastAsia="Times New Roman" w:hAnsi="Times New Roman" w:cs="Times New Roman"/>
+          <w:sz w:val="20"/>
+          <w:szCs w:val="20"/>
+        </w:rPr>
+        <w:t xml:space="preserve"> </w:t>
+      </w:r>
+      <w:r>
+        <w:rPr>
+          <w:rFonts w:ascii="Times New Roman" w:eastAsia="Times New Roman" w:hAnsi="Times New Roman" w:cs="Times New Roman"/>
+          <w:sz w:val="20"/>
+          <w:szCs w:val="20"/>
+        </w:rPr>
+        <w:t>Y</w:t>
+      </w:r>
+      <w:r>
+        <w:rPr>
+          <w:rFonts w:ascii="Times New Roman" w:eastAsia="Times New Roman" w:hAnsi="Times New Roman" w:cs="Times New Roman"/>
+          <w:sz w:val="20"/>
+          <w:szCs w:val="20"/>
+        </w:rPr>
+        <w:t xml:space="preserve"> </w:t>
+      </w:r>
+    </w:p>
+    <w:p>
+      <w:pPr>
+        <w:spacing w:line="240" w:lineRule="auto"/>
         <w:rPr>
           <w:rFonts w:ascii="Times New Roman" w:eastAsia="Times New Roman" w:hAnsi="Times New Roman" w:cs="Times New Roman"/>
           <w:sz w:val="32"/>
           <w:szCs w:val="32"/>
         </w:rPr>
-        <w:t>Innovatus</w:t>
-      </w:r>
-      <w:proofErr w:type="spellEnd"/>
-      <w:r>
-        <w:rPr>
-          <w:rFonts w:ascii="Times New Roman" w:eastAsia="Times New Roman" w:hAnsi="Times New Roman" w:cs="Times New Roman"/>
-          <w:sz w:val="32"/>
-          <w:szCs w:val="32"/>
-        </w:rPr>
-        <w:t xml:space="preserve"> Article </w:t>
-      </w:r>
-    </w:p>
-    <w:p>
-      <w:pPr>
-        <w:spacing w:line="240" w:lineRule="auto"/>
-        <w:rPr>
-          <w:rFonts w:ascii="Times New Roman" w:eastAsia="Times New Roman" w:hAnsi="Times New Roman" w:cs="Times New Roman"/>
-          <w:sz w:val="20"/>
-          <w:szCs w:val="20"/>
-        </w:rPr>
-      </w:pPr>
-      <w:proofErr w:type="spellStart"/>
-      <w:r>
-        <w:rPr>
-          <w:rFonts w:ascii="Times New Roman" w:eastAsia="Times New Roman" w:hAnsi="Times New Roman" w:cs="Times New Roman"/>
-          <w:sz w:val="20"/>
-          <w:szCs w:val="20"/>
-        </w:rPr>
-        <w:t>Innovatus</w:t>
-      </w:r>
-      <w:proofErr w:type="spellEnd"/>
-      <w:r>
-        <w:rPr>
-          <w:rFonts w:ascii="Times New Roman" w:eastAsia="Times New Roman" w:hAnsi="Times New Roman" w:cs="Times New Roman"/>
-          <w:sz w:val="20"/>
-          <w:szCs w:val="20"/>
-        </w:rPr>
-        <w:t>: A Journal on Computing Technology Innovations</w:t>
-      </w:r>
-      <w:r>
-        <w:rPr>
-          <w:rFonts w:ascii="Times New Roman" w:eastAsia="Times New Roman" w:hAnsi="Times New Roman" w:cs="Times New Roman"/>
-          <w:sz w:val="20"/>
-          <w:szCs w:val="20"/>
-        </w:rPr>
-        <w:t>,</w:t>
-      </w:r>
-      <w:r>
-        <w:rPr>
-          <w:rFonts w:ascii="Times New Roman" w:eastAsia="Times New Roman" w:hAnsi="Times New Roman" w:cs="Times New Roman"/>
-          <w:sz w:val="20"/>
-          <w:szCs w:val="20"/>
-        </w:rPr>
-        <w:t xml:space="preserve"> Vol. No.</w:t>
-      </w:r>
-      <w:r>
-        <w:rPr>
-          <w:rFonts w:ascii="Times New Roman" w:eastAsia="Times New Roman" w:hAnsi="Times New Roman" w:cs="Times New Roman"/>
-          <w:sz w:val="20"/>
-          <w:szCs w:val="20"/>
-        </w:rPr>
-        <w:t xml:space="preserve"> X</w:t>
-      </w:r>
-      <w:r>
-        <w:rPr>
-          <w:rFonts w:ascii="Times New Roman" w:eastAsia="Times New Roman" w:hAnsi="Times New Roman" w:cs="Times New Roman"/>
-          <w:sz w:val="20"/>
-          <w:szCs w:val="20"/>
-        </w:rPr>
-        <w:t xml:space="preserve">, Issue </w:t>
-      </w:r>
-      <w:r>
-        <w:rPr>
-          <w:rFonts w:ascii="Times New Roman" w:eastAsia="Times New Roman" w:hAnsi="Times New Roman" w:cs="Times New Roman"/>
-          <w:sz w:val="20"/>
-          <w:szCs w:val="20"/>
-        </w:rPr>
-        <w:t>Y</w:t>
-      </w:r>
-      <w:r>
-        <w:rPr>
-          <w:rFonts w:ascii="Times New Roman" w:eastAsia="Times New Roman" w:hAnsi="Times New Roman" w:cs="Times New Roman"/>
-          <w:sz w:val="20"/>
-          <w:szCs w:val="20"/>
-        </w:rPr>
-        <w:t xml:space="preserve"> </w:t>
-      </w:r>
-    </w:p>
-    <w:p>
-      <w:pPr>
-        <w:spacing w:line="240" w:lineRule="auto"/>
-        <w:rPr>
-          <w:rFonts w:ascii="Times New Roman" w:eastAsia="Times New Roman" w:hAnsi="Times New Roman" w:cs="Times New Roman"/>
-          <w:sz w:val="32"/>
-          <w:szCs w:val="32"/>
-        </w:rPr>
       </w:pPr>
     </w:p>
     <w:p>
@@ -392,9 +388,25 @@
           <w:sz w:val="18"/>
           <w:szCs w:val="18"/>
         </w:rPr>
-        <w:t xml:space="preserve">Department </w:t>
-      </w:r>
-      <w:proofErr w:type="gramStart"/>
+        <w:t>Department Designation , Sample University, City, Country</w:t>
+      </w:r>
+    </w:p>
+    <w:p>
+      <w:pPr>
+        <w:spacing w:line="240" w:lineRule="auto"/>
+        <w:rPr>
+          <w:rFonts w:ascii="Times New Roman" w:eastAsia="Times New Roman" w:hAnsi="Times New Roman" w:cs="Times New Roman"/>
+          <w:sz w:val="18"/>
+          <w:szCs w:val="18"/>
+        </w:rPr>
+      </w:pPr>
+      <w:r>
+        <w:rPr>
+          <w:rFonts w:ascii="Times New Roman" w:eastAsia="Times New Roman" w:hAnsi="Times New Roman" w:cs="Times New Roman"/>
+          <w:vertAlign w:val="superscript"/>
+        </w:rPr>
+        <w:t>2</w:t>
+      </w:r>
       <w:r>
         <w:rPr>
           <w:rFonts w:ascii="Times New Roman" w:eastAsia="Times New Roman" w:hAnsi="Times New Roman" w:cs="Times New Roman"/>
@@ -403,67 +415,7 @@
           <w:sz w:val="18"/>
           <w:szCs w:val="18"/>
         </w:rPr>
-        <w:t>Designation ,</w:t>
-      </w:r>
-      <w:proofErr w:type="gramEnd"/>
-      <w:r>
-        <w:rPr>
-          <w:rFonts w:ascii="Times New Roman" w:eastAsia="Times New Roman" w:hAnsi="Times New Roman" w:cs="Times New Roman"/>
-          <w:i/>
-          <w:iCs/>
-          <w:sz w:val="18"/>
-          <w:szCs w:val="18"/>
-        </w:rPr>
-        <w:t xml:space="preserve"> Sample University, City, Country</w:t>
-      </w:r>
-    </w:p>
-    <w:p>
-      <w:pPr>
-        <w:spacing w:line="240" w:lineRule="auto"/>
-        <w:rPr>
-          <w:rFonts w:ascii="Times New Roman" w:eastAsia="Times New Roman" w:hAnsi="Times New Roman" w:cs="Times New Roman"/>
-          <w:sz w:val="18"/>
-          <w:szCs w:val="18"/>
-        </w:rPr>
-      </w:pPr>
-      <w:r>
-        <w:rPr>
-          <w:rFonts w:ascii="Times New Roman" w:eastAsia="Times New Roman" w:hAnsi="Times New Roman" w:cs="Times New Roman"/>
-          <w:vertAlign w:val="superscript"/>
-        </w:rPr>
-        <w:t>2</w:t>
-      </w:r>
-      <w:r>
-        <w:rPr>
-          <w:rFonts w:ascii="Times New Roman" w:eastAsia="Times New Roman" w:hAnsi="Times New Roman" w:cs="Times New Roman"/>
-          <w:i/>
-          <w:iCs/>
-          <w:sz w:val="18"/>
-          <w:szCs w:val="18"/>
-        </w:rPr>
-        <w:t xml:space="preserve"> Department </w:t>
-      </w:r>
-      <w:proofErr w:type="gramStart"/>
-      <w:r>
-        <w:rPr>
-          <w:rFonts w:ascii="Times New Roman" w:eastAsia="Times New Roman" w:hAnsi="Times New Roman" w:cs="Times New Roman"/>
-          <w:i/>
-          <w:iCs/>
-          <w:sz w:val="18"/>
-          <w:szCs w:val="18"/>
-        </w:rPr>
-        <w:t>Designation ,</w:t>
-      </w:r>
-      <w:proofErr w:type="gramEnd"/>
-      <w:r>
-        <w:rPr>
-          <w:rFonts w:ascii="Times New Roman" w:eastAsia="Times New Roman" w:hAnsi="Times New Roman" w:cs="Times New Roman"/>
-          <w:i/>
-          <w:iCs/>
-          <w:sz w:val="18"/>
-          <w:szCs w:val="18"/>
-        </w:rPr>
-        <w:t xml:space="preserve"> Sample University, City, Country</w:t>
+        <w:t xml:space="preserve"> Department Designation , Sample University, City, Country</w:t>
       </w:r>
     </w:p>
     <w:p>
@@ -511,7 +463,6 @@
         </w:rPr>
         <w:t xml:space="preserve"> </w:t>
       </w:r>
-      <w:proofErr w:type="gramStart"/>
       <w:r>
         <w:rPr>
           <w:rFonts w:ascii="Times New Roman" w:eastAsia="Times New Roman" w:hAnsi="Times New Roman" w:cs="Times New Roman"/>
@@ -530,7 +481,6 @@
         </w:rPr>
         <w:t>abcde</w:t>
       </w:r>
-      <w:proofErr w:type="gramEnd"/>
       <w:r>
         <w:rPr>
           <w:rFonts w:ascii="Times New Roman" w:eastAsia="Times New Roman" w:hAnsi="Times New Roman" w:cs="Times New Roman"/>
@@ -774,14 +724,14 @@
           <w:rFonts w:ascii="Times New Roman" w:eastAsia="Times New Roman" w:hAnsi="Times New Roman" w:cs="Times New Roman"/>
           <w:b/>
         </w:rPr>
-        <w:t xml:space="preserve"> (3 to 5 keywords)</w:t>
+        <w:t xml:space="preserve"> </w:t>
       </w:r>
       <w:r>
         <w:rPr>
           <w:rFonts w:ascii="Times New Roman" w:eastAsia="Times New Roman" w:hAnsi="Times New Roman" w:cs="Times New Roman"/>
           <w:b/>
         </w:rPr>
-        <w:t xml:space="preserve"> </w:t>
+        <w:t xml:space="preserve">- </w:t>
       </w:r>
       <w:r>
         <w:rPr>
@@ -798,6 +748,14 @@
           <w:szCs w:val="18"/>
         </w:rPr>
         <w:t xml:space="preserve">, </w:t>
+      </w:r>
+      <w:r>
+        <w:rPr>
+          <w:rFonts w:ascii="Times New Roman" w:eastAsia="Times New Roman" w:hAnsi="Times New Roman" w:cs="Times New Roman"/>
+          <w:sz w:val="18"/>
+          <w:szCs w:val="18"/>
+        </w:rPr>
+        <w:t xml:space="preserve">Include 3 to 5 keywords, </w:t>
       </w:r>
       <w:r>
         <w:rPr>
@@ -1174,25 +1132,7 @@
           <w:sz w:val="18"/>
           <w:szCs w:val="18"/>
         </w:rPr>
-        <w:t>This is a sample text only. Font size is 9……………</w:t>
-      </w:r>
-      <w:proofErr w:type="gramStart"/>
-      <w:r>
-        <w:rPr>
-          <w:rFonts w:ascii="Times New Roman" w:eastAsia="Times New Roman" w:hAnsi="Times New Roman" w:cs="Times New Roman"/>
-          <w:sz w:val="18"/>
-          <w:szCs w:val="18"/>
-        </w:rPr>
-        <w:t>…..</w:t>
-      </w:r>
-      <w:proofErr w:type="gramEnd"/>
-      <w:r>
-        <w:rPr>
-          <w:rFonts w:ascii="Times New Roman" w:eastAsia="Times New Roman" w:hAnsi="Times New Roman" w:cs="Times New Roman"/>
-          <w:sz w:val="18"/>
-          <w:szCs w:val="18"/>
-        </w:rPr>
-        <w:t xml:space="preserve">  ………………………………</w:t>
+        <w:t>This is a sample text only. Font size is 9………………..  ………………………………</w:t>
       </w:r>
       <w:r>
         <w:rPr>
@@ -1552,14 +1492,7 @@
           <w:rFonts w:ascii="Times New Roman" w:eastAsia="Times New Roman" w:hAnsi="Times New Roman" w:cs="Times New Roman"/>
           <w:b/>
         </w:rPr>
-        <w:t xml:space="preserve">3 METHODS </w:t>
-      </w:r>
-      <w:r>
-        <w:rPr>
-          <w:rFonts w:ascii="Times New Roman" w:eastAsia="Times New Roman" w:hAnsi="Times New Roman" w:cs="Times New Roman"/>
-          <w:b/>
-        </w:rPr>
-        <w:t>(ALL CAPS, Font 11)</w:t>
+        <w:t>3 METHODS</w:t>
       </w:r>
     </w:p>
     <w:p>
@@ -1589,25 +1522,7 @@
           <w:sz w:val="18"/>
           <w:szCs w:val="18"/>
         </w:rPr>
-        <w:t>This is a sample text only. Font size is 9……………</w:t>
-      </w:r>
-      <w:proofErr w:type="gramStart"/>
-      <w:r>
-        <w:rPr>
-          <w:rFonts w:ascii="Times New Roman" w:eastAsia="Times New Roman" w:hAnsi="Times New Roman" w:cs="Times New Roman"/>
-          <w:sz w:val="18"/>
-          <w:szCs w:val="18"/>
-        </w:rPr>
-        <w:t>…..</w:t>
-      </w:r>
-      <w:proofErr w:type="gramEnd"/>
-      <w:r>
-        <w:rPr>
-          <w:rFonts w:ascii="Times New Roman" w:eastAsia="Times New Roman" w:hAnsi="Times New Roman" w:cs="Times New Roman"/>
-          <w:sz w:val="18"/>
-          <w:szCs w:val="18"/>
-        </w:rPr>
-        <w:t xml:space="preserve">  ………………………………</w:t>
+        <w:t>This is a sample text only. Font size is 9………………..  ………………………………</w:t>
       </w:r>
       <w:r>
         <w:rPr>
@@ -1689,25 +1604,7 @@
           <w:sz w:val="18"/>
           <w:szCs w:val="18"/>
         </w:rPr>
-        <w:t>This is a sample text only. Font size is 9……………</w:t>
-      </w:r>
-      <w:proofErr w:type="gramStart"/>
-      <w:r>
-        <w:rPr>
-          <w:rFonts w:ascii="Times New Roman" w:eastAsia="Times New Roman" w:hAnsi="Times New Roman" w:cs="Times New Roman"/>
-          <w:sz w:val="18"/>
-          <w:szCs w:val="18"/>
-        </w:rPr>
-        <w:t>…..</w:t>
-      </w:r>
-      <w:proofErr w:type="gramEnd"/>
-      <w:r>
-        <w:rPr>
-          <w:rFonts w:ascii="Times New Roman" w:eastAsia="Times New Roman" w:hAnsi="Times New Roman" w:cs="Times New Roman"/>
-          <w:sz w:val="18"/>
-          <w:szCs w:val="18"/>
-        </w:rPr>
-        <w:t xml:space="preserve">  ………………………………</w:t>
+        <w:t>This is a sample text only. Font size is 9………………..  ………………………………</w:t>
       </w:r>
       <w:r>
         <w:rPr>
@@ -3940,17 +3837,8 @@
           <w:rFonts w:ascii="Times New Roman" w:eastAsia="Times New Roman" w:hAnsi="Times New Roman" w:cs="Times New Roman"/>
           <w:b/>
         </w:rPr>
-        <w:t xml:space="preserve">4 </w:t>
-      </w:r>
-      <w:proofErr w:type="gramStart"/>
-      <w:r>
-        <w:rPr>
-          <w:rFonts w:ascii="Times New Roman" w:eastAsia="Times New Roman" w:hAnsi="Times New Roman" w:cs="Times New Roman"/>
-          <w:b/>
-        </w:rPr>
-        <w:t>CONCLUSION</w:t>
-      </w:r>
-      <w:proofErr w:type="gramEnd"/>
+        <w:t>4 CONCLUSION</w:t>
+      </w:r>
     </w:p>
     <w:p>
       <w:pPr>
@@ -4078,25 +3966,25 @@
           <w:sz w:val="14"/>
           <w:szCs w:val="14"/>
         </w:rPr>
-        <w:t xml:space="preserve">[1] David </w:t>
-      </w:r>
-      <w:proofErr w:type="spellStart"/>
-      <w:r>
+        <w:t>[1] David Kosiur. 2001. Understanding Policy-Based Networking (2nd. ed.). Wiley, New York, NY.</w:t>
+      </w:r>
+    </w:p>
+    <w:p>
+      <w:pPr>
+        <w:jc w:val="both"/>
         <w:rPr>
           <w:rFonts w:ascii="Times New Roman" w:eastAsia="Times New Roman" w:hAnsi="Times New Roman" w:cs="Times New Roman"/>
           <w:sz w:val="14"/>
           <w:szCs w:val="14"/>
         </w:rPr>
-        <w:t>Kosiur</w:t>
-      </w:r>
-      <w:proofErr w:type="spellEnd"/>
+      </w:pPr>
       <w:r>
         <w:rPr>
           <w:rFonts w:ascii="Times New Roman" w:eastAsia="Times New Roman" w:hAnsi="Times New Roman" w:cs="Times New Roman"/>
           <w:sz w:val="14"/>
           <w:szCs w:val="14"/>
         </w:rPr>
-        <w:t>. 2001. Understanding Policy-Based Networking (2nd. ed.). Wiley, New York, NY.</w:t>
+        <w:t xml:space="preserve">[2] Kenneth L. Clarkson. 1985. Algorithms for Closest-Point Problems  (Computational Geometry). Ph.D. Dissertation. Stanford  University, Palo Alto, CA. UMI Order Number: AAT 8506171. </w:t>
       </w:r>
     </w:p>
     <w:p>
@@ -4114,169 +4002,25 @@
           <w:sz w:val="14"/>
           <w:szCs w:val="14"/>
         </w:rPr>
-        <w:t xml:space="preserve">[2] Kenneth L. Clarkson. 1985. Algorithms for Closest-Point </w:t>
-      </w:r>
-      <w:proofErr w:type="gramStart"/>
-      <w:r>
+        <w:t xml:space="preserve">[3] David A. Anisi. 2003. Optimal Motion Control of a Ground  Vehicle. Master’s thesis. Royal Institute of Technology (KTH),  Stockholm, Sweden. </w:t>
+      </w:r>
+    </w:p>
+    <w:p>
+      <w:pPr>
+        <w:jc w:val="both"/>
         <w:rPr>
           <w:rFonts w:ascii="Times New Roman" w:eastAsia="Times New Roman" w:hAnsi="Times New Roman" w:cs="Times New Roman"/>
           <w:sz w:val="14"/>
           <w:szCs w:val="14"/>
         </w:rPr>
-        <w:t>Problems  (</w:t>
-      </w:r>
-      <w:proofErr w:type="gramEnd"/>
+      </w:pPr>
       <w:r>
         <w:rPr>
           <w:rFonts w:ascii="Times New Roman" w:eastAsia="Times New Roman" w:hAnsi="Times New Roman" w:cs="Times New Roman"/>
           <w:sz w:val="14"/>
           <w:szCs w:val="14"/>
         </w:rPr>
-        <w:t xml:space="preserve">Computational Geometry). Ph.D. Dissertation. </w:t>
-      </w:r>
-      <w:proofErr w:type="gramStart"/>
-      <w:r>
-        <w:rPr>
-          <w:rFonts w:ascii="Times New Roman" w:eastAsia="Times New Roman" w:hAnsi="Times New Roman" w:cs="Times New Roman"/>
-          <w:sz w:val="14"/>
-          <w:szCs w:val="14"/>
-        </w:rPr>
-        <w:t>Stanford  University</w:t>
-      </w:r>
-      <w:proofErr w:type="gramEnd"/>
-      <w:r>
-        <w:rPr>
-          <w:rFonts w:ascii="Times New Roman" w:eastAsia="Times New Roman" w:hAnsi="Times New Roman" w:cs="Times New Roman"/>
-          <w:sz w:val="14"/>
-          <w:szCs w:val="14"/>
-        </w:rPr>
-        <w:t xml:space="preserve">, Palo Alto, CA. UMI Order Number: AAT 8506171. </w:t>
-      </w:r>
-    </w:p>
-    <w:p>
-      <w:pPr>
-        <w:jc w:val="both"/>
-        <w:rPr>
-          <w:rFonts w:ascii="Times New Roman" w:eastAsia="Times New Roman" w:hAnsi="Times New Roman" w:cs="Times New Roman"/>
-          <w:sz w:val="14"/>
-          <w:szCs w:val="14"/>
-        </w:rPr>
-      </w:pPr>
-      <w:r>
-        <w:rPr>
-          <w:rFonts w:ascii="Times New Roman" w:eastAsia="Times New Roman" w:hAnsi="Times New Roman" w:cs="Times New Roman"/>
-          <w:sz w:val="14"/>
-          <w:szCs w:val="14"/>
-        </w:rPr>
-        <w:t xml:space="preserve">[3] David A. </w:t>
-      </w:r>
-      <w:proofErr w:type="spellStart"/>
-      <w:r>
-        <w:rPr>
-          <w:rFonts w:ascii="Times New Roman" w:eastAsia="Times New Roman" w:hAnsi="Times New Roman" w:cs="Times New Roman"/>
-          <w:sz w:val="14"/>
-          <w:szCs w:val="14"/>
-        </w:rPr>
-        <w:t>Anisi</w:t>
-      </w:r>
-      <w:proofErr w:type="spellEnd"/>
-      <w:r>
-        <w:rPr>
-          <w:rFonts w:ascii="Times New Roman" w:eastAsia="Times New Roman" w:hAnsi="Times New Roman" w:cs="Times New Roman"/>
-          <w:sz w:val="14"/>
-          <w:szCs w:val="14"/>
-        </w:rPr>
-        <w:t xml:space="preserve">. 2003. Optimal Motion Control of a </w:t>
-      </w:r>
-      <w:proofErr w:type="gramStart"/>
-      <w:r>
-        <w:rPr>
-          <w:rFonts w:ascii="Times New Roman" w:eastAsia="Times New Roman" w:hAnsi="Times New Roman" w:cs="Times New Roman"/>
-          <w:sz w:val="14"/>
-          <w:szCs w:val="14"/>
-        </w:rPr>
-        <w:t>Ground  Vehicle</w:t>
-      </w:r>
-      <w:proofErr w:type="gramEnd"/>
-      <w:r>
-        <w:rPr>
-          <w:rFonts w:ascii="Times New Roman" w:eastAsia="Times New Roman" w:hAnsi="Times New Roman" w:cs="Times New Roman"/>
-          <w:sz w:val="14"/>
-          <w:szCs w:val="14"/>
-        </w:rPr>
-        <w:t>. Master’s thesis. Royal Institute of Technology (KTH</w:t>
-      </w:r>
-      <w:proofErr w:type="gramStart"/>
-      <w:r>
-        <w:rPr>
-          <w:rFonts w:ascii="Times New Roman" w:eastAsia="Times New Roman" w:hAnsi="Times New Roman" w:cs="Times New Roman"/>
-          <w:sz w:val="14"/>
-          <w:szCs w:val="14"/>
-        </w:rPr>
-        <w:t>),  Stockholm</w:t>
-      </w:r>
-      <w:proofErr w:type="gramEnd"/>
-      <w:r>
-        <w:rPr>
-          <w:rFonts w:ascii="Times New Roman" w:eastAsia="Times New Roman" w:hAnsi="Times New Roman" w:cs="Times New Roman"/>
-          <w:sz w:val="14"/>
-          <w:szCs w:val="14"/>
-        </w:rPr>
-        <w:t xml:space="preserve">, Sweden. </w:t>
-      </w:r>
-    </w:p>
-    <w:p>
-      <w:pPr>
-        <w:jc w:val="both"/>
-        <w:rPr>
-          <w:rFonts w:ascii="Times New Roman" w:eastAsia="Times New Roman" w:hAnsi="Times New Roman" w:cs="Times New Roman"/>
-          <w:sz w:val="14"/>
-          <w:szCs w:val="14"/>
-        </w:rPr>
-      </w:pPr>
-      <w:r>
-        <w:rPr>
-          <w:rFonts w:ascii="Times New Roman" w:eastAsia="Times New Roman" w:hAnsi="Times New Roman" w:cs="Times New Roman"/>
-          <w:sz w:val="14"/>
-          <w:szCs w:val="14"/>
-        </w:rPr>
-        <w:t>[4] Harry Thornburg. 2001. Introduction to Bayesian Statistics. (</w:t>
-      </w:r>
-      <w:proofErr w:type="gramStart"/>
-      <w:r>
-        <w:rPr>
-          <w:rFonts w:ascii="Times New Roman" w:eastAsia="Times New Roman" w:hAnsi="Times New Roman" w:cs="Times New Roman"/>
-          <w:sz w:val="14"/>
-          <w:szCs w:val="14"/>
-        </w:rPr>
-        <w:t>March  2001</w:t>
-      </w:r>
-      <w:proofErr w:type="gramEnd"/>
-      <w:r>
-        <w:rPr>
-          <w:rFonts w:ascii="Times New Roman" w:eastAsia="Times New Roman" w:hAnsi="Times New Roman" w:cs="Times New Roman"/>
-          <w:sz w:val="14"/>
-          <w:szCs w:val="14"/>
-        </w:rPr>
-        <w:t xml:space="preserve">). Retrieved March 2, 2005 </w:t>
-      </w:r>
-      <w:proofErr w:type="gramStart"/>
-      <w:r>
-        <w:rPr>
-          <w:rFonts w:ascii="Times New Roman" w:eastAsia="Times New Roman" w:hAnsi="Times New Roman" w:cs="Times New Roman"/>
-          <w:sz w:val="14"/>
-          <w:szCs w:val="14"/>
-        </w:rPr>
-        <w:t>from  http://ccrma.stanford.edu/~jos/bayes/bayes.html</w:t>
-      </w:r>
-      <w:proofErr w:type="gramEnd"/>
-      <w:r>
-        <w:rPr>
-          <w:rFonts w:ascii="Times New Roman" w:eastAsia="Times New Roman" w:hAnsi="Times New Roman" w:cs="Times New Roman"/>
-          <w:sz w:val="14"/>
-          <w:szCs w:val="14"/>
-        </w:rPr>
-        <w:t xml:space="preserve"> </w:t>
+        <w:t xml:space="preserve">[4] Harry Thornburg. 2001. Introduction to Bayesian Statistics. (March  2001). Retrieved March 2, 2005 from  http://ccrma.stanford.edu/~jos/bayes/bayes.html </w:t>
       </w:r>
     </w:p>
     <w:p>
@@ -4303,36 +4047,8 @@
           <w:sz w:val="14"/>
           <w:szCs w:val="14"/>
         </w:rPr>
-        <w:t xml:space="preserve">[5] ACM. Association for Computing Machinery: </w:t>
-      </w:r>
-      <w:proofErr w:type="gramStart"/>
-      <w:r>
-        <w:rPr>
-          <w:rFonts w:ascii="Times New Roman" w:eastAsia="Times New Roman" w:hAnsi="Times New Roman" w:cs="Times New Roman"/>
-          <w:sz w:val="14"/>
-          <w:szCs w:val="14"/>
-        </w:rPr>
-        <w:t>Advancing  Computing</w:t>
-      </w:r>
-      <w:proofErr w:type="gramEnd"/>
-      <w:r>
-        <w:rPr>
-          <w:rFonts w:ascii="Times New Roman" w:eastAsia="Times New Roman" w:hAnsi="Times New Roman" w:cs="Times New Roman"/>
-          <w:sz w:val="14"/>
-          <w:szCs w:val="14"/>
-        </w:rPr>
-        <w:t xml:space="preserve"> as a Science &amp; Profession. Retrieved </w:t>
-      </w:r>
-      <w:proofErr w:type="gramStart"/>
-      <w:r>
-        <w:rPr>
-          <w:rFonts w:ascii="Times New Roman" w:eastAsia="Times New Roman" w:hAnsi="Times New Roman" w:cs="Times New Roman"/>
-          <w:sz w:val="14"/>
-          <w:szCs w:val="14"/>
-        </w:rPr>
-        <w:t>from  http://www.acm.org</w:t>
-      </w:r>
-      <w:proofErr w:type="gramEnd"/>
+        <w:t>[5] ACM. Association for Computing Machinery: Advancing  Computing as a Science &amp; Profession. Retrieved from  http://www.acm.org</w:t>
+      </w:r>
     </w:p>
     <w:p>
       <w:pPr>
@@ -4400,7 +4116,7 @@
         <w:sz w:val="18"/>
         <w:szCs w:val="18"/>
       </w:rPr>
-      <w:t>2</w:t>
+      <w:t>3</w:t>
     </w:r>
     <w:r>
       <w:rPr>
@@ -4479,7 +4195,7 @@
         <w:sz w:val="18"/>
         <w:szCs w:val="18"/>
       </w:rPr>
-      <w:t>2</w:t>
+      <w:t>3</w:t>
     </w:r>
     <w:r>
       <w:rPr>
@@ -4778,7 +4494,6 @@
                               <w:szCs w:val="36"/>
                             </w:rPr>
                           </w:pPr>
-                          <w:proofErr w:type="spellStart"/>
                           <w:r>
                             <w:rPr>
                               <w:b/>
@@ -4787,18 +4502,7 @@
                               <w:sz w:val="36"/>
                               <w:szCs w:val="36"/>
                             </w:rPr>
-                            <w:t>Innovatus</w:t>
-                          </w:r>
-                          <w:proofErr w:type="spellEnd"/>
-                          <w:r>
-                            <w:rPr>
-                              <w:b/>
-                              <w:bCs/>
-                              <w:color w:val="FFFFFF" w:themeColor="background1"/>
-                              <w:sz w:val="36"/>
-                              <w:szCs w:val="36"/>
-                            </w:rPr>
-                            <w:t>: Special Issue on Digital Transformation</w:t>
+                            <w:t>Innovatus: Special Issue on Digital Transformation</w:t>
                           </w:r>
                         </w:p>
                       </w:txbxContent>
@@ -5063,7 +4767,6 @@
                               <w:lang w:val="en-PH"/>
                             </w:rPr>
                           </w:pPr>
-                          <w:proofErr w:type="spellStart"/>
                           <w:r>
                             <w:rPr>
                               <w:b/>
@@ -5073,19 +4776,7 @@
                               <w:szCs w:val="30"/>
                               <w:lang w:val="en-PH"/>
                             </w:rPr>
-                            <w:t>Innovatus</w:t>
-                          </w:r>
-                          <w:proofErr w:type="spellEnd"/>
-                          <w:r>
-                            <w:rPr>
-                              <w:b/>
-                              <w:bCs/>
-                              <w:color w:val="FFFFFF" w:themeColor="background1"/>
-                              <w:sz w:val="30"/>
-                              <w:szCs w:val="30"/>
-                              <w:lang w:val="en-PH"/>
-                            </w:rPr>
-                            <w:t>: A Journal on Computing Technology Innovations</w:t>
+                            <w:t>Innovatus: A Journal on Computing Technology Innovations</w:t>
                           </w:r>
                         </w:p>
                       </w:txbxContent>

</xml_diff>

<commit_message>
Updated the ISSN number on the template
This updates the ISSN number on the paper
format file.
</commit_message>
<xml_diff>
--- a/documents/Innovatus_2021_paper_format.docx
+++ b/documents/Innovatus_2021_paper_format.docx
@@ -439,7 +439,19 @@
         <w:rPr>
           <w:rFonts w:ascii="Times New Roman" w:eastAsia="Times New Roman" w:hAnsi="Times New Roman" w:cs="Times New Roman"/>
         </w:rPr>
-        <w:t xml:space="preserve">ISSN (Print:) 2651-6993                                                                         </w:t>
+        <w:t>ISSN (P) 2651-6993</w:t>
+      </w:r>
+      <w:r>
+        <w:rPr>
+          <w:rFonts w:ascii="Times New Roman" w:eastAsia="Times New Roman" w:hAnsi="Times New Roman" w:cs="Times New Roman"/>
+        </w:rPr>
+        <w:t>, ISSN (E) 2980-5031</w:t>
+      </w:r>
+      <w:r>
+        <w:rPr>
+          <w:rFonts w:ascii="Times New Roman" w:eastAsia="Times New Roman" w:hAnsi="Times New Roman" w:cs="Times New Roman"/>
+        </w:rPr>
+        <w:t xml:space="preserve">                                                                         </w:t>
       </w:r>
     </w:p>
     <w:p>
@@ -4528,7 +4540,7 @@
               <v:stroke joinstyle="miter"/>
               <v:path gradientshapeok="t" o:connecttype="rect"/>
             </v:shapetype>
-            <v:shape id="Text Box 2" o:spid="_x0000_s1026" type="#_x0000_t202" style="position:absolute;margin-left:397.4pt;margin-top:212.15pt;width:463.3pt;height:110.6pt;rotation:-90;z-index:251673600;visibility:visible;mso-wrap-style:square;mso-width-percent:0;mso-height-percent:0;mso-wrap-distance-left:9pt;mso-wrap-distance-top:3.6pt;mso-wrap-distance-right:9pt;mso-wrap-distance-bottom:3.6pt;mso-position-horizontal:absolute;mso-position-horizontal-relative:page;mso-position-vertical:absolute;mso-position-vertical-relative:text;mso-width-percent:0;mso-height-percent:0;mso-width-relative:margin;mso-height-relative:margin;v-text-anchor:top" o:gfxdata="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" filled="f" stroked="f">
+            <v:shape id="Text Box 2" o:spid="_x0000_s1026" type="#_x0000_t202" style="position:absolute;margin-left:397.4pt;margin-top:212.15pt;width:463.3pt;height:110.6pt;rotation:-90;z-index:251673600;visibility:visible;mso-wrap-style:square;mso-width-percent:0;mso-height-percent:0;mso-wrap-distance-left:9pt;mso-wrap-distance-top:3.6pt;mso-wrap-distance-right:9pt;mso-wrap-distance-bottom:3.6pt;mso-position-horizontal:absolute;mso-position-horizontal-relative:page;mso-position-vertical:absolute;mso-position-vertical-relative:text;mso-width-percent:0;mso-height-percent:0;mso-width-relative:margin;mso-height-relative:margin;v-text-anchor:top" o:gfxdata="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" filled="f" stroked="f">
               <v:textbox style="mso-fit-shape-to-text:t">
                 <w:txbxContent>
                   <w:p>
@@ -4541,7 +4553,6 @@
                         <w:szCs w:val="36"/>
                       </w:rPr>
                     </w:pPr>
-                    <w:proofErr w:type="spellStart"/>
                     <w:r>
                       <w:rPr>
                         <w:b/>
@@ -4550,18 +4561,7 @@
                         <w:sz w:val="36"/>
                         <w:szCs w:val="36"/>
                       </w:rPr>
-                      <w:t>Innovatus</w:t>
-                    </w:r>
-                    <w:proofErr w:type="spellEnd"/>
-                    <w:r>
-                      <w:rPr>
-                        <w:b/>
-                        <w:bCs/>
-                        <w:color w:val="FFFFFF" w:themeColor="background1"/>
-                        <w:sz w:val="36"/>
-                        <w:szCs w:val="36"/>
-                      </w:rPr>
-                      <w:t>: Special Issue on Digital Transformation</w:t>
+                      <w:t>Innovatus: Special Issue on Digital Transformation</w:t>
                     </w:r>
                   </w:p>
                 </w:txbxContent>
@@ -4694,7 +4694,7 @@
               <v:stroke joinstyle="miter"/>
               <v:path gradientshapeok="t" o:connecttype="custom" o:connectlocs="10800,2146;0,10800;10800,21600;21600,10800" textboxrect="0,4291,21600,21600"/>
             </v:shapetype>
-            <v:shape id="Flowchart: Manual Input 1" o:spid="_x0000_s1027" type="#_x0000_t118" style="position:absolute;margin-left:495pt;margin-top:17pt;width:54pt;height:656.6pt;rotation:180;flip:x;z-index:251683840;visibility:visible;mso-wrap-style:square;mso-wrap-distance-left:9pt;mso-wrap-distance-top:9pt;mso-wrap-distance-right:9pt;mso-wrap-distance-bottom:9pt;mso-position-horizontal:absolute;mso-position-horizontal-relative:text;mso-position-vertical:absolute;mso-position-vertical-relative:text;v-text-anchor:middle" o:gfxdata="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" fillcolor="#15c" stroked="f">
+            <v:shape id="Flowchart: Manual Input 1" o:spid="_x0000_s1027" type="#_x0000_t118" style="position:absolute;margin-left:495pt;margin-top:17pt;width:54pt;height:656.6pt;rotation:180;flip:x;z-index:251683840;visibility:visible;mso-wrap-style:square;mso-wrap-distance-left:9pt;mso-wrap-distance-top:9pt;mso-wrap-distance-right:9pt;mso-wrap-distance-bottom:9pt;mso-position-horizontal:absolute;mso-position-horizontal-relative:text;mso-position-vertical:absolute;mso-position-vertical-relative:text;v-text-anchor:middle" o:gfxdata="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" fillcolor="#15c" stroked="f">
               <v:textbox inset="2.53958mm,2.53958mm,2.53958mm,2.53958mm">
                 <w:txbxContent>
                   <w:p>
@@ -4802,7 +4802,7 @@
               <v:stroke joinstyle="miter"/>
               <v:path gradientshapeok="t" o:connecttype="rect"/>
             </v:shapetype>
-            <v:shape id="_x0000_s1028" type="#_x0000_t202" style="position:absolute;margin-left:373pt;margin-top:244.2pt;width:463.3pt;height:110.6pt;rotation:-90;z-index:251684864;visibility:visible;mso-wrap-style:square;mso-width-percent:0;mso-height-percent:0;mso-wrap-distance-left:9pt;mso-wrap-distance-top:3.6pt;mso-wrap-distance-right:9pt;mso-wrap-distance-bottom:3.6pt;mso-position-horizontal:absolute;mso-position-horizontal-relative:page;mso-position-vertical:absolute;mso-position-vertical-relative:text;mso-width-percent:0;mso-height-percent:0;mso-width-relative:margin;mso-height-relative:margin;v-text-anchor:top" o:gfxdata="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" filled="f" stroked="f">
+            <v:shape id="_x0000_s1028" type="#_x0000_t202" style="position:absolute;margin-left:373pt;margin-top:244.2pt;width:463.3pt;height:110.6pt;rotation:-90;z-index:251684864;visibility:visible;mso-wrap-style:square;mso-width-percent:0;mso-height-percent:0;mso-wrap-distance-left:9pt;mso-wrap-distance-top:3.6pt;mso-wrap-distance-right:9pt;mso-wrap-distance-bottom:3.6pt;mso-position-horizontal:absolute;mso-position-horizontal-relative:page;mso-position-vertical:absolute;mso-position-vertical-relative:text;mso-width-percent:0;mso-height-percent:0;mso-width-relative:margin;mso-height-relative:margin;v-text-anchor:top" o:gfxdata="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" filled="f" stroked="f">
               <v:textbox style="mso-fit-shape-to-text:t">
                 <w:txbxContent>
                   <w:p>
@@ -4816,7 +4816,6 @@
                         <w:lang w:val="en-PH"/>
                       </w:rPr>
                     </w:pPr>
-                    <w:proofErr w:type="spellStart"/>
                     <w:r>
                       <w:rPr>
                         <w:b/>
@@ -4826,19 +4825,7 @@
                         <w:szCs w:val="30"/>
                         <w:lang w:val="en-PH"/>
                       </w:rPr>
-                      <w:t>Innovatus</w:t>
-                    </w:r>
-                    <w:proofErr w:type="spellEnd"/>
-                    <w:r>
-                      <w:rPr>
-                        <w:b/>
-                        <w:bCs/>
-                        <w:color w:val="FFFFFF" w:themeColor="background1"/>
-                        <w:sz w:val="30"/>
-                        <w:szCs w:val="30"/>
-                        <w:lang w:val="en-PH"/>
-                      </w:rPr>
-                      <w:t>: A Journal on Computing Technology Innovations</w:t>
+                      <w:t>Innovatus: A Journal on Computing Technology Innovations</w:t>
                     </w:r>
                   </w:p>
                 </w:txbxContent>

</xml_diff>